<commit_message>
Ultima actualización - 25-08-2025 22:01
</commit_message>
<xml_diff>
--- a/Fase 1/Evidencias Grupales/1.5_GuiaEstudiante_Fase 1_Definicion Proyecto APT.docx
+++ b/Fase 1/Evidencias Grupales/1.5_GuiaEstudiante_Fase 1_Definicion Proyecto APT.docx
@@ -3072,6 +3072,14 @@
             </w:pPr>
             <w:r>
               <w:rPr>
+                <w:b w:val="1"/>
+                <w:color w:val="1f3864"/>
+                <w:rtl w:val="0"/>
+              </w:rPr>
+              <w:t xml:space="preserve">ERS</w:t>
+            </w:r>
+            <w:r>
+              <w:rPr>
                 <w:rtl w:val="0"/>
               </w:rPr>
             </w:r>
@@ -3230,6 +3238,14 @@
                 <w:vertAlign w:val="baseline"/>
               </w:rPr>
             </w:pPr>
+            <w:r>
+              <w:rPr>
+                <w:b w:val="1"/>
+                <w:color w:val="1f3864"/>
+                <w:rtl w:val="0"/>
+              </w:rPr>
+              <w:t xml:space="preserve">DAS</w:t>
+            </w:r>
             <w:r>
               <w:rPr>
                 <w:rtl w:val="0"/>

</xml_diff>

<commit_message>
Ultima actualización - 30-08-2025 22:02
</commit_message>
<xml_diff>
--- a/Fase 1/Evidencias Grupales/1.5_GuiaEstudiante_Fase 1_Definicion Proyecto APT.docx
+++ b/Fase 1/Evidencias Grupales/1.5_GuiaEstudiante_Fase 1_Definicion Proyecto APT.docx
@@ -3114,19 +3114,6 @@
           <w:tcPr/>
           <w:p>
             <w:pPr>
-              <w:keepNext w:val="0"/>
-              <w:keepLines w:val="0"/>
-              <w:widowControl w:val="1"/>
-              <w:pBdr>
-                <w:top w:space="0" w:sz="0" w:val="nil"/>
-                <w:left w:space="0" w:sz="0" w:val="nil"/>
-                <w:bottom w:space="0" w:sz="0" w:val="nil"/>
-                <w:right w:space="0" w:sz="0" w:val="nil"/>
-                <w:between w:space="0" w:sz="0" w:val="nil"/>
-              </w:pBdr>
-              <w:shd w:fill="auto" w:val="clear"/>
-              <w:spacing w:after="160" w:before="0" w:line="259" w:lineRule="auto"/>
-              <w:ind w:left="0" w:right="0" w:firstLine="0"/>
               <w:jc w:val="both"/>
               <w:rPr>
                 <w:color w:val="4472c4"/>
@@ -3149,20 +3136,6 @@
           <w:tcPr/>
           <w:p>
             <w:pPr>
-              <w:keepNext w:val="0"/>
-              <w:keepLines w:val="0"/>
-              <w:pageBreakBefore w:val="0"/>
-              <w:widowControl w:val="1"/>
-              <w:pBdr>
-                <w:top w:space="0" w:sz="0" w:val="nil"/>
-                <w:left w:space="0" w:sz="0" w:val="nil"/>
-                <w:bottom w:space="0" w:sz="0" w:val="nil"/>
-                <w:right w:space="0" w:sz="0" w:val="nil"/>
-                <w:between w:space="0" w:sz="0" w:val="nil"/>
-              </w:pBdr>
-              <w:shd w:fill="auto" w:val="clear"/>
-              <w:spacing w:after="160" w:before="0" w:line="259" w:lineRule="auto"/>
-              <w:ind w:left="0" w:right="0" w:firstLine="0"/>
               <w:jc w:val="both"/>
               <w:rPr>
                 <w:color w:val="4472c4"/>
@@ -3268,6 +3241,75 @@
           <w:tcPr/>
           <w:p>
             <w:pPr>
+              <w:tabs>
+                <w:tab w:val="center" w:leader="none" w:pos="4419"/>
+                <w:tab w:val="right" w:leader="none" w:pos="8838"/>
+              </w:tabs>
+              <w:spacing w:after="0" w:line="240" w:lineRule="auto"/>
+              <w:jc w:val="both"/>
+              <w:rPr>
+                <w:b w:val="1"/>
+                <w:color w:val="1f3864"/>
+              </w:rPr>
+            </w:pPr>
+            <w:r>
+              <w:rPr>
+                <w:color w:val="4472c4"/>
+                <w:sz w:val="18"/>
+                <w:szCs w:val="18"/>
+                <w:rtl w:val="0"/>
+              </w:rPr>
+              <w:t xml:space="preserve">Documento que contiene la arquitectura propuesta, diagramas de clases, modelo entidad-relación y diseño de componentes principales.</w:t>
+            </w:r>
+            <w:r>
+              <w:rPr>
+                <w:rtl w:val="0"/>
+              </w:rPr>
+            </w:r>
+          </w:p>
+        </w:tc>
+        <w:tc>
+          <w:tcPr/>
+          <w:p>
+            <w:pPr>
+              <w:tabs>
+                <w:tab w:val="center" w:leader="none" w:pos="4419"/>
+                <w:tab w:val="right" w:leader="none" w:pos="8838"/>
+              </w:tabs>
+              <w:spacing w:after="0" w:line="240" w:lineRule="auto"/>
+              <w:jc w:val="both"/>
+              <w:rPr>
+                <w:b w:val="1"/>
+                <w:color w:val="1f3864"/>
+              </w:rPr>
+            </w:pPr>
+            <w:r>
+              <w:rPr>
+                <w:color w:val="4472c4"/>
+                <w:sz w:val="18"/>
+                <w:szCs w:val="18"/>
+                <w:rtl w:val="0"/>
+              </w:rPr>
+              <w:t xml:space="preserve">Es la base para guiar el desarrollo, asegurando escalabilidad y cumplimiento con buenas prácticas.</w:t>
+            </w:r>
+            <w:r>
+              <w:rPr>
+                <w:rtl w:val="0"/>
+              </w:rPr>
+            </w:r>
+          </w:p>
+        </w:tc>
+      </w:tr>
+      <w:tr>
+        <w:trPr>
+          <w:cantSplit w:val="0"/>
+          <w:trHeight w:val="362" w:hRule="atLeast"/>
+          <w:tblHeader w:val="0"/>
+        </w:trPr>
+        <w:tc>
+          <w:tcPr/>
+          <w:p>
+            <w:pPr>
               <w:keepNext w:val="0"/>
               <w:keepLines w:val="0"/>
               <w:pageBreakBefore w:val="0"/>
@@ -3302,20 +3344,105 @@
             </w:pPr>
             <w:r>
               <w:rPr>
+                <w:b w:val="1"/>
+                <w:color w:val="1f3864"/>
+                <w:rtl w:val="0"/>
+              </w:rPr>
+              <w:t xml:space="preserve">Avance</w:t>
+            </w:r>
+            <w:r>
+              <w:rPr>
+                <w:rtl w:val="0"/>
+              </w:rPr>
+            </w:r>
+          </w:p>
+        </w:tc>
+        <w:tc>
+          <w:tcPr/>
+          <w:p>
+            <w:pPr>
+              <w:tabs>
+                <w:tab w:val="center" w:leader="none" w:pos="4419"/>
+                <w:tab w:val="right" w:leader="none" w:pos="8838"/>
+              </w:tabs>
+              <w:spacing w:after="0" w:line="240" w:lineRule="auto"/>
+              <w:jc w:val="both"/>
+              <w:rPr>
+                <w:b w:val="1"/>
+                <w:color w:val="1f3864"/>
+              </w:rPr>
+            </w:pPr>
+            <w:r>
+              <w:rPr>
+                <w:b w:val="1"/>
+                <w:color w:val="1f3864"/>
+                <w:rtl w:val="0"/>
+              </w:rPr>
+              <w:t xml:space="preserve">Prototipo funcional (Front-end y Back-end)</w:t>
+            </w:r>
+          </w:p>
+        </w:tc>
+        <w:tc>
+          <w:tcPr/>
+          <w:p>
+            <w:pPr>
+              <w:tabs>
+                <w:tab w:val="center" w:leader="none" w:pos="4419"/>
+                <w:tab w:val="right" w:leader="none" w:pos="8838"/>
+              </w:tabs>
+              <w:spacing w:after="0" w:line="240" w:lineRule="auto"/>
+              <w:jc w:val="both"/>
+              <w:rPr>
                 <w:color w:val="4472c4"/>
                 <w:sz w:val="18"/>
                 <w:szCs w:val="18"/>
-                <w:rtl w:val="0"/>
-              </w:rPr>
-              <w:t xml:space="preserve">Documento que contiene la arquitectura propuesta, diagramas de clases, modelo entidad-relación y diseño de componentes principales.</w:t>
-            </w:r>
-            <w:r>
-              <w:rPr>
-                <w:rtl w:val="0"/>
-              </w:rPr>
-            </w:r>
-          </w:p>
-        </w:tc>
+              </w:rPr>
+            </w:pPr>
+            <w:r>
+              <w:rPr>
+                <w:color w:val="4472c4"/>
+                <w:sz w:val="18"/>
+                <w:szCs w:val="18"/>
+                <w:rtl w:val="0"/>
+              </w:rPr>
+              <w:t xml:space="preserve">Primera versión navegable de la plataforma, con vistas principales y conexión parcial a la base de datos.</w:t>
+            </w:r>
+          </w:p>
+        </w:tc>
+        <w:tc>
+          <w:tcPr/>
+          <w:p>
+            <w:pPr>
+              <w:tabs>
+                <w:tab w:val="center" w:leader="none" w:pos="4419"/>
+                <w:tab w:val="right" w:leader="none" w:pos="8838"/>
+              </w:tabs>
+              <w:spacing w:after="0" w:line="240" w:lineRule="auto"/>
+              <w:jc w:val="both"/>
+              <w:rPr>
+                <w:color w:val="4472c4"/>
+                <w:sz w:val="18"/>
+                <w:szCs w:val="18"/>
+              </w:rPr>
+            </w:pPr>
+            <w:r>
+              <w:rPr>
+                <w:color w:val="4472c4"/>
+                <w:sz w:val="18"/>
+                <w:szCs w:val="18"/>
+                <w:rtl w:val="0"/>
+              </w:rPr>
+              <w:t xml:space="preserve">Permite mostrar avances tangibles y recibir feedback temprano de los usuarios.</w:t>
+            </w:r>
+          </w:p>
+        </w:tc>
+      </w:tr>
+      <w:tr>
+        <w:trPr>
+          <w:cantSplit w:val="0"/>
+          <w:trHeight w:val="362" w:hRule="atLeast"/>
+          <w:tblHeader w:val="0"/>
+        </w:trPr>
         <w:tc>
           <w:tcPr/>
           <w:p>
@@ -3340,31 +3467,96 @@
               <w:ind w:left="0" w:right="0" w:firstLine="0"/>
               <w:jc w:val="both"/>
               <w:rPr>
-                <w:rFonts w:ascii="Calibri" w:cs="Calibri" w:eastAsia="Calibri" w:hAnsi="Calibri"/>
-                <w:b w:val="1"/>
-                <w:smallCaps w:val="0"/>
-                <w:strike w:val="0"/>
+                <w:b w:val="1"/>
                 <w:color w:val="1f3864"/>
-                <w:sz w:val="22"/>
-                <w:szCs w:val="22"/>
-                <w:u w:val="none"/>
-                <w:shd w:fill="auto" w:val="clear"/>
-                <w:vertAlign w:val="baseline"/>
-              </w:rPr>
-            </w:pPr>
-            <w:r>
+              </w:rPr>
+            </w:pPr>
+            <w:r>
+              <w:rPr>
+                <w:b w:val="1"/>
+                <w:color w:val="1f3864"/>
+                <w:rtl w:val="0"/>
+              </w:rPr>
+              <w:t xml:space="preserve">Avance</w:t>
+            </w:r>
+          </w:p>
+        </w:tc>
+        <w:tc>
+          <w:tcPr/>
+          <w:p>
+            <w:pPr>
+              <w:tabs>
+                <w:tab w:val="center" w:leader="none" w:pos="4419"/>
+                <w:tab w:val="right" w:leader="none" w:pos="8838"/>
+              </w:tabs>
+              <w:spacing w:after="0" w:line="240" w:lineRule="auto"/>
+              <w:jc w:val="both"/>
+              <w:rPr>
+                <w:b w:val="1"/>
+                <w:color w:val="1f3864"/>
+              </w:rPr>
+            </w:pPr>
+            <w:r>
+              <w:rPr>
+                <w:b w:val="1"/>
+                <w:color w:val="1f3864"/>
+                <w:rtl w:val="0"/>
+              </w:rPr>
+              <w:t xml:space="preserve">Informe de pruebas parciales</w:t>
+            </w:r>
+          </w:p>
+        </w:tc>
+        <w:tc>
+          <w:tcPr/>
+          <w:p>
+            <w:pPr>
+              <w:tabs>
+                <w:tab w:val="center" w:leader="none" w:pos="4419"/>
+                <w:tab w:val="right" w:leader="none" w:pos="8838"/>
+              </w:tabs>
+              <w:spacing w:after="0" w:line="240" w:lineRule="auto"/>
+              <w:jc w:val="both"/>
               <w:rPr>
                 <w:color w:val="4472c4"/>
                 <w:sz w:val="18"/>
                 <w:szCs w:val="18"/>
-                <w:rtl w:val="0"/>
-              </w:rPr>
-              <w:t xml:space="preserve">Es la base para guiar el desarrollo, asegurando escalabilidad y cumplimiento con buenas prácticas.</w:t>
-            </w:r>
-            <w:r>
-              <w:rPr>
-                <w:rtl w:val="0"/>
-              </w:rPr>
+              </w:rPr>
+            </w:pPr>
+            <w:r>
+              <w:rPr>
+                <w:color w:val="4472c4"/>
+                <w:sz w:val="18"/>
+                <w:szCs w:val="18"/>
+                <w:rtl w:val="0"/>
+              </w:rPr>
+              <w:t xml:space="preserve">Registro de pruebas unitarias, de carga y de rendimiento aplicadas en Sprint 1.</w:t>
+            </w:r>
+          </w:p>
+        </w:tc>
+        <w:tc>
+          <w:tcPr/>
+          <w:p>
+            <w:pPr>
+              <w:tabs>
+                <w:tab w:val="center" w:leader="none" w:pos="4419"/>
+                <w:tab w:val="right" w:leader="none" w:pos="8838"/>
+              </w:tabs>
+              <w:spacing w:after="0" w:line="240" w:lineRule="auto"/>
+              <w:jc w:val="both"/>
+              <w:rPr>
+                <w:color w:val="4472c4"/>
+                <w:sz w:val="18"/>
+                <w:szCs w:val="18"/>
+              </w:rPr>
+            </w:pPr>
+            <w:r>
+              <w:rPr>
+                <w:color w:val="4472c4"/>
+                <w:sz w:val="18"/>
+                <w:szCs w:val="18"/>
+                <w:rtl w:val="0"/>
+              </w:rPr>
+              <w:t xml:space="preserve">Evidencia la validación de calidad del software antes del despliegue.</w:t>
             </w:r>
           </w:p>
         </w:tc>
@@ -3417,7 +3609,7 @@
                 <w:color w:val="1f3864"/>
                 <w:rtl w:val="0"/>
               </w:rPr>
-              <w:t xml:space="preserve">Avance</w:t>
+              <w:t xml:space="preserve">Final</w:t>
             </w:r>
             <w:r>
               <w:rPr>
@@ -3447,10 +3639,71 @@
                 <w:color w:val="1f3864"/>
                 <w:rtl w:val="0"/>
               </w:rPr>
-              <w:t xml:space="preserve">Prototipo funcional (Front-end y Back-end)</w:t>
-            </w:r>
-          </w:p>
-        </w:tc>
+              <w:t xml:space="preserve">Sistema desplegado (Versión Beta)</w:t>
+            </w:r>
+          </w:p>
+        </w:tc>
+        <w:tc>
+          <w:tcPr/>
+          <w:p>
+            <w:pPr>
+              <w:tabs>
+                <w:tab w:val="center" w:leader="none" w:pos="4419"/>
+                <w:tab w:val="right" w:leader="none" w:pos="8838"/>
+              </w:tabs>
+              <w:spacing w:after="0" w:line="240" w:lineRule="auto"/>
+              <w:jc w:val="both"/>
+              <w:rPr>
+                <w:color w:val="4472c4"/>
+                <w:sz w:val="18"/>
+                <w:szCs w:val="18"/>
+              </w:rPr>
+            </w:pPr>
+            <w:r>
+              <w:rPr>
+                <w:color w:val="4472c4"/>
+                <w:sz w:val="18"/>
+                <w:szCs w:val="18"/>
+                <w:rtl w:val="0"/>
+              </w:rPr>
+              <w:t xml:space="preserve">Plataforma web operativa con integración de agentes inteligentes, conexión a base de datos y panel de administración.</w:t>
+            </w:r>
+          </w:p>
+        </w:tc>
+        <w:tc>
+          <w:tcPr/>
+          <w:p>
+            <w:pPr>
+              <w:tabs>
+                <w:tab w:val="center" w:leader="none" w:pos="4419"/>
+                <w:tab w:val="right" w:leader="none" w:pos="8838"/>
+              </w:tabs>
+              <w:spacing w:after="0" w:line="240" w:lineRule="auto"/>
+              <w:jc w:val="both"/>
+              <w:rPr>
+                <w:color w:val="4472c4"/>
+                <w:sz w:val="18"/>
+                <w:szCs w:val="18"/>
+              </w:rPr>
+            </w:pPr>
+            <w:r>
+              <w:rPr>
+                <w:color w:val="4472c4"/>
+                <w:sz w:val="18"/>
+                <w:szCs w:val="18"/>
+                <w:rtl w:val="0"/>
+              </w:rPr>
+              <w:t xml:space="preserve">Es el entregable central del proyecto, que valida la factibilidad técnica y el cumplimiento de los objetivos planteados.</w:t>
+            </w:r>
+          </w:p>
+        </w:tc>
+      </w:tr>
+      <w:tr>
+        <w:trPr>
+          <w:cantSplit w:val="0"/>
+          <w:trHeight w:val="362" w:hRule="atLeast"/>
+          <w:tblHeader w:val="0"/>
+        </w:trPr>
         <w:tc>
           <w:tcPr/>
           <w:p>
@@ -3475,6 +3728,69 @@
               <w:ind w:left="0" w:right="0" w:firstLine="0"/>
               <w:jc w:val="both"/>
               <w:rPr>
+                <w:rFonts w:ascii="Calibri" w:cs="Calibri" w:eastAsia="Calibri" w:hAnsi="Calibri"/>
+                <w:b w:val="1"/>
+                <w:smallCaps w:val="0"/>
+                <w:strike w:val="0"/>
+                <w:color w:val="1f3864"/>
+                <w:sz w:val="22"/>
+                <w:szCs w:val="22"/>
+                <w:u w:val="none"/>
+                <w:shd w:fill="auto" w:val="clear"/>
+                <w:vertAlign w:val="baseline"/>
+              </w:rPr>
+            </w:pPr>
+            <w:r>
+              <w:rPr>
+                <w:b w:val="1"/>
+                <w:color w:val="1f3864"/>
+                <w:rtl w:val="0"/>
+              </w:rPr>
+              <w:t xml:space="preserve">Final</w:t>
+            </w:r>
+            <w:r>
+              <w:rPr>
+                <w:rtl w:val="0"/>
+              </w:rPr>
+            </w:r>
+          </w:p>
+        </w:tc>
+        <w:tc>
+          <w:tcPr/>
+          <w:p>
+            <w:pPr>
+              <w:tabs>
+                <w:tab w:val="center" w:leader="none" w:pos="4419"/>
+                <w:tab w:val="right" w:leader="none" w:pos="8838"/>
+              </w:tabs>
+              <w:spacing w:after="0" w:line="240" w:lineRule="auto"/>
+              <w:jc w:val="both"/>
+              <w:rPr>
+                <w:b w:val="1"/>
+                <w:color w:val="1f3864"/>
+              </w:rPr>
+            </w:pPr>
+            <w:r>
+              <w:rPr>
+                <w:b w:val="1"/>
+                <w:color w:val="1f3864"/>
+                <w:rtl w:val="0"/>
+              </w:rPr>
+              <w:t xml:space="preserve">Informe final de Proyecto APT</w:t>
+            </w:r>
+          </w:p>
+        </w:tc>
+        <w:tc>
+          <w:tcPr/>
+          <w:p>
+            <w:pPr>
+              <w:tabs>
+                <w:tab w:val="center" w:leader="none" w:pos="4419"/>
+                <w:tab w:val="right" w:leader="none" w:pos="8838"/>
+              </w:tabs>
+              <w:spacing w:after="0" w:line="240" w:lineRule="auto"/>
+              <w:jc w:val="both"/>
+              <w:rPr>
                 <w:color w:val="4472c4"/>
                 <w:sz w:val="18"/>
                 <w:szCs w:val="18"/>
@@ -3487,10 +3803,44 @@
                 <w:szCs w:val="18"/>
                 <w:rtl w:val="0"/>
               </w:rPr>
-              <w:t xml:space="preserve">Primera versión navegable de la plataforma, con vistas principales y conexión parcial a la base de datos.</w:t>
-            </w:r>
-          </w:p>
-        </w:tc>
+              <w:t xml:space="preserve">Documento consolidado con descripción del proyecto, metodología aplicada, resultados, dificultades y aprendizajes.</w:t>
+            </w:r>
+          </w:p>
+        </w:tc>
+        <w:tc>
+          <w:tcPr/>
+          <w:p>
+            <w:pPr>
+              <w:tabs>
+                <w:tab w:val="center" w:leader="none" w:pos="4419"/>
+                <w:tab w:val="right" w:leader="none" w:pos="8838"/>
+              </w:tabs>
+              <w:spacing w:after="0" w:line="240" w:lineRule="auto"/>
+              <w:jc w:val="both"/>
+              <w:rPr>
+                <w:color w:val="4472c4"/>
+                <w:sz w:val="18"/>
+                <w:szCs w:val="18"/>
+              </w:rPr>
+            </w:pPr>
+            <w:r>
+              <w:rPr>
+                <w:color w:val="4472c4"/>
+                <w:sz w:val="18"/>
+                <w:szCs w:val="18"/>
+                <w:rtl w:val="0"/>
+              </w:rPr>
+              <w:t xml:space="preserve">Resume la experiencia de desarrollo y permite evaluar de forma integral las competencias adquiridas durante la carrera.</w:t>
+            </w:r>
+          </w:p>
+        </w:tc>
+      </w:tr>
+      <w:tr>
+        <w:trPr>
+          <w:cantSplit w:val="0"/>
+          <w:trHeight w:val="362" w:hRule="atLeast"/>
+          <w:tblHeader w:val="0"/>
+        </w:trPr>
         <w:tc>
           <w:tcPr/>
           <w:p>
@@ -3515,203 +3865,6 @@
               <w:ind w:left="0" w:right="0" w:firstLine="0"/>
               <w:jc w:val="both"/>
               <w:rPr>
-                <w:color w:val="4472c4"/>
-                <w:sz w:val="18"/>
-                <w:szCs w:val="18"/>
-              </w:rPr>
-            </w:pPr>
-            <w:r>
-              <w:rPr>
-                <w:color w:val="4472c4"/>
-                <w:sz w:val="18"/>
-                <w:szCs w:val="18"/>
-                <w:rtl w:val="0"/>
-              </w:rPr>
-              <w:t xml:space="preserve">Permite mostrar avances tangibles y recibir feedback temprano de los usuarios.</w:t>
-            </w:r>
-          </w:p>
-        </w:tc>
-      </w:tr>
-      <w:tr>
-        <w:trPr>
-          <w:cantSplit w:val="0"/>
-          <w:trHeight w:val="362" w:hRule="atLeast"/>
-          <w:tblHeader w:val="0"/>
-        </w:trPr>
-        <w:tc>
-          <w:tcPr/>
-          <w:p>
-            <w:pPr>
-              <w:keepNext w:val="0"/>
-              <w:keepLines w:val="0"/>
-              <w:pageBreakBefore w:val="0"/>
-              <w:widowControl w:val="1"/>
-              <w:pBdr>
-                <w:top w:space="0" w:sz="0" w:val="nil"/>
-                <w:left w:space="0" w:sz="0" w:val="nil"/>
-                <w:bottom w:space="0" w:sz="0" w:val="nil"/>
-                <w:right w:space="0" w:sz="0" w:val="nil"/>
-                <w:between w:space="0" w:sz="0" w:val="nil"/>
-              </w:pBdr>
-              <w:shd w:fill="auto" w:val="clear"/>
-              <w:tabs>
-                <w:tab w:val="center" w:leader="none" w:pos="4419"/>
-                <w:tab w:val="right" w:leader="none" w:pos="8838"/>
-              </w:tabs>
-              <w:spacing w:after="0" w:before="0" w:line="240" w:lineRule="auto"/>
-              <w:ind w:left="0" w:right="0" w:firstLine="0"/>
-              <w:jc w:val="both"/>
-              <w:rPr>
-                <w:b w:val="1"/>
-                <w:color w:val="1f3864"/>
-              </w:rPr>
-            </w:pPr>
-            <w:r>
-              <w:rPr>
-                <w:b w:val="1"/>
-                <w:color w:val="1f3864"/>
-                <w:rtl w:val="0"/>
-              </w:rPr>
-              <w:t xml:space="preserve">Avance</w:t>
-            </w:r>
-          </w:p>
-        </w:tc>
-        <w:tc>
-          <w:tcPr/>
-          <w:p>
-            <w:pPr>
-              <w:tabs>
-                <w:tab w:val="center" w:leader="none" w:pos="4419"/>
-                <w:tab w:val="right" w:leader="none" w:pos="8838"/>
-              </w:tabs>
-              <w:spacing w:after="0" w:line="240" w:lineRule="auto"/>
-              <w:jc w:val="both"/>
-              <w:rPr>
-                <w:b w:val="1"/>
-                <w:color w:val="1f3864"/>
-              </w:rPr>
-            </w:pPr>
-            <w:r>
-              <w:rPr>
-                <w:b w:val="1"/>
-                <w:color w:val="1f3864"/>
-                <w:rtl w:val="0"/>
-              </w:rPr>
-              <w:t xml:space="preserve">Informe de pruebas parciales</w:t>
-            </w:r>
-          </w:p>
-        </w:tc>
-        <w:tc>
-          <w:tcPr/>
-          <w:p>
-            <w:pPr>
-              <w:keepNext w:val="0"/>
-              <w:keepLines w:val="0"/>
-              <w:pageBreakBefore w:val="0"/>
-              <w:widowControl w:val="1"/>
-              <w:pBdr>
-                <w:top w:space="0" w:sz="0" w:val="nil"/>
-                <w:left w:space="0" w:sz="0" w:val="nil"/>
-                <w:bottom w:space="0" w:sz="0" w:val="nil"/>
-                <w:right w:space="0" w:sz="0" w:val="nil"/>
-                <w:between w:space="0" w:sz="0" w:val="nil"/>
-              </w:pBdr>
-              <w:shd w:fill="auto" w:val="clear"/>
-              <w:tabs>
-                <w:tab w:val="center" w:leader="none" w:pos="4419"/>
-                <w:tab w:val="right" w:leader="none" w:pos="8838"/>
-              </w:tabs>
-              <w:spacing w:after="0" w:before="0" w:line="240" w:lineRule="auto"/>
-              <w:ind w:left="0" w:right="0" w:firstLine="0"/>
-              <w:jc w:val="both"/>
-              <w:rPr>
-                <w:color w:val="4472c4"/>
-                <w:sz w:val="18"/>
-                <w:szCs w:val="18"/>
-              </w:rPr>
-            </w:pPr>
-            <w:r>
-              <w:rPr>
-                <w:color w:val="4472c4"/>
-                <w:sz w:val="18"/>
-                <w:szCs w:val="18"/>
-                <w:rtl w:val="0"/>
-              </w:rPr>
-              <w:t xml:space="preserve">Registro de pruebas unitarias, de carga y de rendimiento aplicadas en Sprint 1.</w:t>
-            </w:r>
-          </w:p>
-        </w:tc>
-        <w:tc>
-          <w:tcPr/>
-          <w:p>
-            <w:pPr>
-              <w:keepNext w:val="0"/>
-              <w:keepLines w:val="0"/>
-              <w:pageBreakBefore w:val="0"/>
-              <w:widowControl w:val="1"/>
-              <w:pBdr>
-                <w:top w:space="0" w:sz="0" w:val="nil"/>
-                <w:left w:space="0" w:sz="0" w:val="nil"/>
-                <w:bottom w:space="0" w:sz="0" w:val="nil"/>
-                <w:right w:space="0" w:sz="0" w:val="nil"/>
-                <w:between w:space="0" w:sz="0" w:val="nil"/>
-              </w:pBdr>
-              <w:shd w:fill="auto" w:val="clear"/>
-              <w:tabs>
-                <w:tab w:val="center" w:leader="none" w:pos="4419"/>
-                <w:tab w:val="right" w:leader="none" w:pos="8838"/>
-              </w:tabs>
-              <w:spacing w:after="0" w:before="0" w:line="240" w:lineRule="auto"/>
-              <w:ind w:left="0" w:right="0" w:firstLine="0"/>
-              <w:jc w:val="both"/>
-              <w:rPr>
-                <w:color w:val="4472c4"/>
-                <w:sz w:val="18"/>
-                <w:szCs w:val="18"/>
-              </w:rPr>
-            </w:pPr>
-            <w:r>
-              <w:rPr>
-                <w:color w:val="4472c4"/>
-                <w:sz w:val="18"/>
-                <w:szCs w:val="18"/>
-                <w:rtl w:val="0"/>
-              </w:rPr>
-              <w:t xml:space="preserve">Evidencia la validación de calidad del software antes del despliegue.</w:t>
-            </w:r>
-          </w:p>
-        </w:tc>
-      </w:tr>
-      <w:tr>
-        <w:trPr>
-          <w:cantSplit w:val="0"/>
-          <w:trHeight w:val="362" w:hRule="atLeast"/>
-          <w:tblHeader w:val="0"/>
-        </w:trPr>
-        <w:tc>
-          <w:tcPr/>
-          <w:p>
-            <w:pPr>
-              <w:keepNext w:val="0"/>
-              <w:keepLines w:val="0"/>
-              <w:pageBreakBefore w:val="0"/>
-              <w:widowControl w:val="1"/>
-              <w:pBdr>
-                <w:top w:space="0" w:sz="0" w:val="nil"/>
-                <w:left w:space="0" w:sz="0" w:val="nil"/>
-                <w:bottom w:space="0" w:sz="0" w:val="nil"/>
-                <w:right w:space="0" w:sz="0" w:val="nil"/>
-                <w:between w:space="0" w:sz="0" w:val="nil"/>
-              </w:pBdr>
-              <w:shd w:fill="auto" w:val="clear"/>
-              <w:tabs>
-                <w:tab w:val="center" w:leader="none" w:pos="4419"/>
-                <w:tab w:val="right" w:leader="none" w:pos="8838"/>
-              </w:tabs>
-              <w:spacing w:after="0" w:before="0" w:line="240" w:lineRule="auto"/>
-              <w:ind w:left="0" w:right="0" w:firstLine="0"/>
-              <w:jc w:val="both"/>
-              <w:rPr>
                 <w:rFonts w:ascii="Calibri" w:cs="Calibri" w:eastAsia="Calibri" w:hAnsi="Calibri"/>
                 <w:b w:val="1"/>
                 <w:smallCaps w:val="0"/>
@@ -3743,36 +3896,15 @@
           <w:tcPr/>
           <w:p>
             <w:pPr>
-              <w:keepNext w:val="0"/>
-              <w:keepLines w:val="0"/>
-              <w:pageBreakBefore w:val="0"/>
-              <w:widowControl w:val="1"/>
-              <w:pBdr>
-                <w:top w:space="0" w:sz="0" w:val="nil"/>
-                <w:left w:space="0" w:sz="0" w:val="nil"/>
-                <w:bottom w:space="0" w:sz="0" w:val="nil"/>
-                <w:right w:space="0" w:sz="0" w:val="nil"/>
-                <w:between w:space="0" w:sz="0" w:val="nil"/>
-              </w:pBdr>
-              <w:shd w:fill="auto" w:val="clear"/>
               <w:tabs>
                 <w:tab w:val="center" w:leader="none" w:pos="4419"/>
                 <w:tab w:val="right" w:leader="none" w:pos="8838"/>
               </w:tabs>
-              <w:spacing w:after="0" w:before="0" w:line="240" w:lineRule="auto"/>
-              <w:ind w:left="0" w:right="0" w:firstLine="0"/>
-              <w:jc w:val="both"/>
-              <w:rPr>
-                <w:rFonts w:ascii="Calibri" w:cs="Calibri" w:eastAsia="Calibri" w:hAnsi="Calibri"/>
-                <w:b w:val="1"/>
-                <w:smallCaps w:val="0"/>
-                <w:strike w:val="0"/>
+              <w:spacing w:after="0" w:line="240" w:lineRule="auto"/>
+              <w:jc w:val="both"/>
+              <w:rPr>
+                <w:b w:val="1"/>
                 <w:color w:val="1f3864"/>
-                <w:sz w:val="22"/>
-                <w:szCs w:val="22"/>
-                <w:u w:val="none"/>
-                <w:shd w:fill="auto" w:val="clear"/>
-                <w:vertAlign w:val="baseline"/>
               </w:rPr>
             </w:pPr>
             <w:r>
@@ -3781,37 +3913,19 @@
                 <w:color w:val="1f3864"/>
                 <w:rtl w:val="0"/>
               </w:rPr>
-              <w:t xml:space="preserve">Sistema desplegado (Versión Beta)</w:t>
-            </w:r>
-            <w:r>
-              <w:rPr>
-                <w:rtl w:val="0"/>
-              </w:rPr>
-            </w:r>
-          </w:p>
-        </w:tc>
-        <w:tc>
-          <w:tcPr/>
-          <w:p>
-            <w:pPr>
-              <w:keepNext w:val="0"/>
-              <w:keepLines w:val="0"/>
-              <w:pageBreakBefore w:val="0"/>
-              <w:widowControl w:val="1"/>
-              <w:pBdr>
-                <w:top w:space="0" w:sz="0" w:val="nil"/>
-                <w:left w:space="0" w:sz="0" w:val="nil"/>
-                <w:bottom w:space="0" w:sz="0" w:val="nil"/>
-                <w:right w:space="0" w:sz="0" w:val="nil"/>
-                <w:between w:space="0" w:sz="0" w:val="nil"/>
-              </w:pBdr>
-              <w:shd w:fill="auto" w:val="clear"/>
+              <w:t xml:space="preserve">Presentación del sistema</w:t>
+            </w:r>
+          </w:p>
+        </w:tc>
+        <w:tc>
+          <w:tcPr/>
+          <w:p>
+            <w:pPr>
               <w:tabs>
                 <w:tab w:val="center" w:leader="none" w:pos="4419"/>
                 <w:tab w:val="right" w:leader="none" w:pos="8838"/>
               </w:tabs>
-              <w:spacing w:after="0" w:before="0" w:line="240" w:lineRule="auto"/>
-              <w:ind w:left="0" w:right="0" w:firstLine="0"/>
+              <w:spacing w:after="0" w:line="240" w:lineRule="auto"/>
               <w:jc w:val="both"/>
               <w:rPr>
                 <w:color w:val="4472c4"/>
@@ -3826,384 +3940,19 @@
                 <w:szCs w:val="18"/>
                 <w:rtl w:val="0"/>
               </w:rPr>
-              <w:t xml:space="preserve">Plataforma web operativa con integración de agentes inteligentes, conexión a base de datos y panel de administración.</w:t>
-            </w:r>
-          </w:p>
-        </w:tc>
-        <w:tc>
-          <w:tcPr/>
-          <w:p>
-            <w:pPr>
-              <w:keepNext w:val="0"/>
-              <w:keepLines w:val="0"/>
-              <w:pageBreakBefore w:val="0"/>
-              <w:widowControl w:val="1"/>
-              <w:pBdr>
-                <w:top w:space="0" w:sz="0" w:val="nil"/>
-                <w:left w:space="0" w:sz="0" w:val="nil"/>
-                <w:bottom w:space="0" w:sz="0" w:val="nil"/>
-                <w:right w:space="0" w:sz="0" w:val="nil"/>
-                <w:between w:space="0" w:sz="0" w:val="nil"/>
-              </w:pBdr>
-              <w:shd w:fill="auto" w:val="clear"/>
+              <w:t xml:space="preserve">Presentación la cual resume todo el desarrollo del sistema y concluye con la demostración con el mismo.</w:t>
+            </w:r>
+          </w:p>
+        </w:tc>
+        <w:tc>
+          <w:tcPr/>
+          <w:p>
+            <w:pPr>
               <w:tabs>
                 <w:tab w:val="center" w:leader="none" w:pos="4419"/>
                 <w:tab w:val="right" w:leader="none" w:pos="8838"/>
               </w:tabs>
-              <w:spacing w:after="0" w:before="0" w:line="240" w:lineRule="auto"/>
-              <w:ind w:left="0" w:right="0" w:firstLine="0"/>
-              <w:jc w:val="both"/>
-              <w:rPr>
-                <w:color w:val="4472c4"/>
-                <w:sz w:val="18"/>
-                <w:szCs w:val="18"/>
-              </w:rPr>
-            </w:pPr>
-            <w:r>
-              <w:rPr>
-                <w:color w:val="4472c4"/>
-                <w:sz w:val="18"/>
-                <w:szCs w:val="18"/>
-                <w:rtl w:val="0"/>
-              </w:rPr>
-              <w:t xml:space="preserve">Es el entregable central del proyecto, que valida la factibilidad técnica y el cumplimiento de los objetivos planteados.</w:t>
-            </w:r>
-          </w:p>
-        </w:tc>
-      </w:tr>
-      <w:tr>
-        <w:trPr>
-          <w:cantSplit w:val="0"/>
-          <w:trHeight w:val="362" w:hRule="atLeast"/>
-          <w:tblHeader w:val="0"/>
-        </w:trPr>
-        <w:tc>
-          <w:tcPr/>
-          <w:p>
-            <w:pPr>
-              <w:keepNext w:val="0"/>
-              <w:keepLines w:val="0"/>
-              <w:pageBreakBefore w:val="0"/>
-              <w:widowControl w:val="1"/>
-              <w:pBdr>
-                <w:top w:space="0" w:sz="0" w:val="nil"/>
-                <w:left w:space="0" w:sz="0" w:val="nil"/>
-                <w:bottom w:space="0" w:sz="0" w:val="nil"/>
-                <w:right w:space="0" w:sz="0" w:val="nil"/>
-                <w:between w:space="0" w:sz="0" w:val="nil"/>
-              </w:pBdr>
-              <w:shd w:fill="auto" w:val="clear"/>
-              <w:tabs>
-                <w:tab w:val="center" w:leader="none" w:pos="4419"/>
-                <w:tab w:val="right" w:leader="none" w:pos="8838"/>
-              </w:tabs>
-              <w:spacing w:after="0" w:before="0" w:line="240" w:lineRule="auto"/>
-              <w:ind w:left="0" w:right="0" w:firstLine="0"/>
-              <w:jc w:val="both"/>
-              <w:rPr>
-                <w:rFonts w:ascii="Calibri" w:cs="Calibri" w:eastAsia="Calibri" w:hAnsi="Calibri"/>
-                <w:b w:val="1"/>
-                <w:smallCaps w:val="0"/>
-                <w:strike w:val="0"/>
-                <w:color w:val="1f3864"/>
-                <w:sz w:val="22"/>
-                <w:szCs w:val="22"/>
-                <w:u w:val="none"/>
-                <w:shd w:fill="auto" w:val="clear"/>
-                <w:vertAlign w:val="baseline"/>
-              </w:rPr>
-            </w:pPr>
-            <w:r>
-              <w:rPr>
-                <w:b w:val="1"/>
-                <w:color w:val="1f3864"/>
-                <w:rtl w:val="0"/>
-              </w:rPr>
-              <w:t xml:space="preserve">Final</w:t>
-            </w:r>
-            <w:r>
-              <w:rPr>
-                <w:rtl w:val="0"/>
-              </w:rPr>
-            </w:r>
-          </w:p>
-        </w:tc>
-        <w:tc>
-          <w:tcPr/>
-          <w:p>
-            <w:pPr>
-              <w:keepNext w:val="0"/>
-              <w:keepLines w:val="0"/>
-              <w:pageBreakBefore w:val="0"/>
-              <w:widowControl w:val="1"/>
-              <w:pBdr>
-                <w:top w:space="0" w:sz="0" w:val="nil"/>
-                <w:left w:space="0" w:sz="0" w:val="nil"/>
-                <w:bottom w:space="0" w:sz="0" w:val="nil"/>
-                <w:right w:space="0" w:sz="0" w:val="nil"/>
-                <w:between w:space="0" w:sz="0" w:val="nil"/>
-              </w:pBdr>
-              <w:shd w:fill="auto" w:val="clear"/>
-              <w:tabs>
-                <w:tab w:val="center" w:leader="none" w:pos="4419"/>
-                <w:tab w:val="right" w:leader="none" w:pos="8838"/>
-              </w:tabs>
-              <w:spacing w:after="0" w:before="0" w:line="240" w:lineRule="auto"/>
-              <w:ind w:left="0" w:right="0" w:firstLine="0"/>
-              <w:jc w:val="both"/>
-              <w:rPr>
-                <w:b w:val="1"/>
-                <w:color w:val="1f3864"/>
-              </w:rPr>
-            </w:pPr>
-            <w:r>
-              <w:rPr>
-                <w:b w:val="1"/>
-                <w:color w:val="1f3864"/>
-                <w:rtl w:val="0"/>
-              </w:rPr>
-              <w:t xml:space="preserve">Informe final de Proyecto APT</w:t>
-            </w:r>
-          </w:p>
-        </w:tc>
-        <w:tc>
-          <w:tcPr/>
-          <w:p>
-            <w:pPr>
-              <w:keepNext w:val="0"/>
-              <w:keepLines w:val="0"/>
-              <w:pageBreakBefore w:val="0"/>
-              <w:widowControl w:val="1"/>
-              <w:pBdr>
-                <w:top w:space="0" w:sz="0" w:val="nil"/>
-                <w:left w:space="0" w:sz="0" w:val="nil"/>
-                <w:bottom w:space="0" w:sz="0" w:val="nil"/>
-                <w:right w:space="0" w:sz="0" w:val="nil"/>
-                <w:between w:space="0" w:sz="0" w:val="nil"/>
-              </w:pBdr>
-              <w:shd w:fill="auto" w:val="clear"/>
-              <w:tabs>
-                <w:tab w:val="center" w:leader="none" w:pos="4419"/>
-                <w:tab w:val="right" w:leader="none" w:pos="8838"/>
-              </w:tabs>
-              <w:spacing w:after="0" w:before="0" w:line="240" w:lineRule="auto"/>
-              <w:ind w:left="0" w:right="0" w:firstLine="0"/>
-              <w:jc w:val="both"/>
-              <w:rPr>
-                <w:color w:val="4472c4"/>
-                <w:sz w:val="18"/>
-                <w:szCs w:val="18"/>
-              </w:rPr>
-            </w:pPr>
-            <w:r>
-              <w:rPr>
-                <w:color w:val="4472c4"/>
-                <w:sz w:val="18"/>
-                <w:szCs w:val="18"/>
-                <w:rtl w:val="0"/>
-              </w:rPr>
-              <w:t xml:space="preserve">Documento consolidado con descripción del proyecto, metodología aplicada, resultados, dificultades y aprendizajes.</w:t>
-            </w:r>
-          </w:p>
-        </w:tc>
-        <w:tc>
-          <w:tcPr/>
-          <w:p>
-            <w:pPr>
-              <w:keepNext w:val="0"/>
-              <w:keepLines w:val="0"/>
-              <w:pageBreakBefore w:val="0"/>
-              <w:widowControl w:val="1"/>
-              <w:pBdr>
-                <w:top w:space="0" w:sz="0" w:val="nil"/>
-                <w:left w:space="0" w:sz="0" w:val="nil"/>
-                <w:bottom w:space="0" w:sz="0" w:val="nil"/>
-                <w:right w:space="0" w:sz="0" w:val="nil"/>
-                <w:between w:space="0" w:sz="0" w:val="nil"/>
-              </w:pBdr>
-              <w:shd w:fill="auto" w:val="clear"/>
-              <w:tabs>
-                <w:tab w:val="center" w:leader="none" w:pos="4419"/>
-                <w:tab w:val="right" w:leader="none" w:pos="8838"/>
-              </w:tabs>
-              <w:spacing w:after="0" w:before="0" w:line="240" w:lineRule="auto"/>
-              <w:ind w:left="0" w:right="0" w:firstLine="0"/>
-              <w:jc w:val="both"/>
-              <w:rPr>
-                <w:color w:val="4472c4"/>
-                <w:sz w:val="18"/>
-                <w:szCs w:val="18"/>
-              </w:rPr>
-            </w:pPr>
-            <w:r>
-              <w:rPr>
-                <w:color w:val="4472c4"/>
-                <w:sz w:val="18"/>
-                <w:szCs w:val="18"/>
-                <w:rtl w:val="0"/>
-              </w:rPr>
-              <w:t xml:space="preserve">Resume la experiencia de desarrollo y permite evaluar de forma integral las competencias adquiridas durante la carrera.</w:t>
-            </w:r>
-          </w:p>
-        </w:tc>
-      </w:tr>
-      <w:tr>
-        <w:trPr>
-          <w:cantSplit w:val="0"/>
-          <w:trHeight w:val="362" w:hRule="atLeast"/>
-          <w:tblHeader w:val="0"/>
-        </w:trPr>
-        <w:tc>
-          <w:tcPr/>
-          <w:p>
-            <w:pPr>
-              <w:keepNext w:val="0"/>
-              <w:keepLines w:val="0"/>
-              <w:pageBreakBefore w:val="0"/>
-              <w:widowControl w:val="1"/>
-              <w:pBdr>
-                <w:top w:space="0" w:sz="0" w:val="nil"/>
-                <w:left w:space="0" w:sz="0" w:val="nil"/>
-                <w:bottom w:space="0" w:sz="0" w:val="nil"/>
-                <w:right w:space="0" w:sz="0" w:val="nil"/>
-                <w:between w:space="0" w:sz="0" w:val="nil"/>
-              </w:pBdr>
-              <w:shd w:fill="auto" w:val="clear"/>
-              <w:tabs>
-                <w:tab w:val="center" w:leader="none" w:pos="4419"/>
-                <w:tab w:val="right" w:leader="none" w:pos="8838"/>
-              </w:tabs>
-              <w:spacing w:after="0" w:before="0" w:line="240" w:lineRule="auto"/>
-              <w:ind w:left="0" w:right="0" w:firstLine="0"/>
-              <w:jc w:val="both"/>
-              <w:rPr>
-                <w:rFonts w:ascii="Calibri" w:cs="Calibri" w:eastAsia="Calibri" w:hAnsi="Calibri"/>
-                <w:b w:val="1"/>
-                <w:smallCaps w:val="0"/>
-                <w:strike w:val="0"/>
-                <w:color w:val="1f3864"/>
-                <w:sz w:val="22"/>
-                <w:szCs w:val="22"/>
-                <w:u w:val="none"/>
-                <w:shd w:fill="auto" w:val="clear"/>
-                <w:vertAlign w:val="baseline"/>
-              </w:rPr>
-            </w:pPr>
-            <w:r>
-              <w:rPr>
-                <w:b w:val="1"/>
-                <w:color w:val="1f3864"/>
-                <w:rtl w:val="0"/>
-              </w:rPr>
-              <w:t xml:space="preserve">Final</w:t>
-            </w:r>
-            <w:r>
-              <w:rPr>
-                <w:rtl w:val="0"/>
-              </w:rPr>
-            </w:r>
-          </w:p>
-        </w:tc>
-        <w:tc>
-          <w:tcPr/>
-          <w:p>
-            <w:pPr>
-              <w:keepNext w:val="0"/>
-              <w:keepLines w:val="0"/>
-              <w:pageBreakBefore w:val="0"/>
-              <w:widowControl w:val="1"/>
-              <w:pBdr>
-                <w:top w:space="0" w:sz="0" w:val="nil"/>
-                <w:left w:space="0" w:sz="0" w:val="nil"/>
-                <w:bottom w:space="0" w:sz="0" w:val="nil"/>
-                <w:right w:space="0" w:sz="0" w:val="nil"/>
-                <w:between w:space="0" w:sz="0" w:val="nil"/>
-              </w:pBdr>
-              <w:shd w:fill="auto" w:val="clear"/>
-              <w:tabs>
-                <w:tab w:val="center" w:leader="none" w:pos="4419"/>
-                <w:tab w:val="right" w:leader="none" w:pos="8838"/>
-              </w:tabs>
-              <w:spacing w:after="0" w:before="0" w:line="240" w:lineRule="auto"/>
-              <w:ind w:left="0" w:right="0" w:firstLine="0"/>
-              <w:jc w:val="both"/>
-              <w:rPr>
-                <w:b w:val="1"/>
-                <w:color w:val="1f3864"/>
-              </w:rPr>
-            </w:pPr>
-            <w:r>
-              <w:rPr>
-                <w:b w:val="1"/>
-                <w:color w:val="1f3864"/>
-                <w:rtl w:val="0"/>
-              </w:rPr>
-              <w:t xml:space="preserve">Presentación del sistema</w:t>
-            </w:r>
-          </w:p>
-        </w:tc>
-        <w:tc>
-          <w:tcPr/>
-          <w:p>
-            <w:pPr>
-              <w:keepNext w:val="0"/>
-              <w:keepLines w:val="0"/>
-              <w:pageBreakBefore w:val="0"/>
-              <w:widowControl w:val="1"/>
-              <w:pBdr>
-                <w:top w:space="0" w:sz="0" w:val="nil"/>
-                <w:left w:space="0" w:sz="0" w:val="nil"/>
-                <w:bottom w:space="0" w:sz="0" w:val="nil"/>
-                <w:right w:space="0" w:sz="0" w:val="nil"/>
-                <w:between w:space="0" w:sz="0" w:val="nil"/>
-              </w:pBdr>
-              <w:shd w:fill="auto" w:val="clear"/>
-              <w:tabs>
-                <w:tab w:val="center" w:leader="none" w:pos="4419"/>
-                <w:tab w:val="right" w:leader="none" w:pos="8838"/>
-              </w:tabs>
-              <w:spacing w:after="0" w:before="0" w:line="240" w:lineRule="auto"/>
-              <w:ind w:left="0" w:right="0" w:firstLine="0"/>
-              <w:jc w:val="both"/>
-              <w:rPr>
-                <w:color w:val="4472c4"/>
-                <w:sz w:val="18"/>
-                <w:szCs w:val="18"/>
-              </w:rPr>
-            </w:pPr>
-            <w:r>
-              <w:rPr>
-                <w:color w:val="4472c4"/>
-                <w:sz w:val="18"/>
-                <w:szCs w:val="18"/>
-                <w:rtl w:val="0"/>
-              </w:rPr>
-              <w:t xml:space="preserve">Presentación la cual resume todo el desarrollo del sistema y concluye con la demostración con el mismo.</w:t>
-            </w:r>
-          </w:p>
-        </w:tc>
-        <w:tc>
-          <w:tcPr/>
-          <w:p>
-            <w:pPr>
-              <w:keepNext w:val="0"/>
-              <w:keepLines w:val="0"/>
-              <w:pageBreakBefore w:val="0"/>
-              <w:widowControl w:val="1"/>
-              <w:pBdr>
-                <w:top w:space="0" w:sz="0" w:val="nil"/>
-                <w:left w:space="0" w:sz="0" w:val="nil"/>
-                <w:bottom w:space="0" w:sz="0" w:val="nil"/>
-                <w:right w:space="0" w:sz="0" w:val="nil"/>
-                <w:between w:space="0" w:sz="0" w:val="nil"/>
-              </w:pBdr>
-              <w:shd w:fill="auto" w:val="clear"/>
-              <w:tabs>
-                <w:tab w:val="center" w:leader="none" w:pos="4419"/>
-                <w:tab w:val="right" w:leader="none" w:pos="8838"/>
-              </w:tabs>
-              <w:spacing w:after="0" w:before="0" w:line="240" w:lineRule="auto"/>
-              <w:ind w:left="0" w:right="0" w:firstLine="0"/>
+              <w:spacing w:after="0" w:line="240" w:lineRule="auto"/>
               <w:jc w:val="both"/>
               <w:rPr>
                 <w:color w:val="4472c4"/>
@@ -6408,7 +6157,7 @@
                 <w:szCs w:val="18"/>
                 <w:rtl w:val="0"/>
               </w:rPr>
-              <w:t xml:space="preserve">API ChatGPT, Azure, bases de datos.</w:t>
+              <w:t xml:space="preserve">API OpenAI, Azure, bases de datos.</w:t>
             </w:r>
           </w:p>
         </w:tc>

</xml_diff>

<commit_message>
Ultima actualización - 01-10-2025 22:52
</commit_message>
<xml_diff>
--- a/Fase 1/Evidencias Grupales/1.5_GuiaEstudiante_Fase 1_Definicion Proyecto APT.docx
+++ b/Fase 1/Evidencias Grupales/1.5_GuiaEstudiante_Fase 1_Definicion Proyecto APT.docx
@@ -4130,8 +4130,9 @@
     <w:tbl>
       <w:tblPr>
         <w:tblStyle w:val="Table14"/>
+        <w:tblpPr w:leftFromText="180" w:rightFromText="180" w:topFromText="180" w:bottomFromText="180" w:vertAnchor="text" w:horzAnchor="text" w:tblpX="-1265.9999999999995" w:tblpY="0"/>
         <w:tblW w:w="11061.0" w:type="dxa"/>
-        <w:jc w:val="center"/>
+        <w:jc w:val="left"/>
         <w:tblBorders>
           <w:top w:color="bfbfbf" w:space="0" w:sz="4" w:val="single"/>
           <w:left w:color="bfbfbf" w:space="0" w:sz="4" w:val="single"/>
@@ -4176,13 +4177,11 @@
             <w:pPr>
               <w:jc w:val="center"/>
               <w:rPr>
-                <w:rFonts w:ascii="Calibri" w:cs="Calibri" w:eastAsia="Calibri" w:hAnsi="Calibri"/>
                 <w:color w:val="1f3864"/>
               </w:rPr>
             </w:pPr>
             <w:r>
               <w:rPr>
-                <w:rFonts w:ascii="Calibri" w:cs="Calibri" w:eastAsia="Calibri" w:hAnsi="Calibri"/>
                 <w:b w:val="1"/>
                 <w:color w:val="1f3864"/>
                 <w:rtl w:val="0"/>
@@ -4208,7 +4207,6 @@
             <w:pPr>
               <w:jc w:val="center"/>
               <w:rPr>
-                <w:rFonts w:ascii="Calibri" w:cs="Calibri" w:eastAsia="Calibri" w:hAnsi="Calibri"/>
                 <w:color w:val="1f3864"/>
                 <w:sz w:val="18"/>
                 <w:szCs w:val="18"/>
@@ -4216,7 +4214,6 @@
             </w:pPr>
             <w:r>
               <w:rPr>
-                <w:rFonts w:ascii="Calibri" w:cs="Calibri" w:eastAsia="Calibri" w:hAnsi="Calibri"/>
                 <w:color w:val="1f3864"/>
                 <w:sz w:val="18"/>
                 <w:szCs w:val="18"/>
@@ -4234,13 +4231,11 @@
             <w:pPr>
               <w:jc w:val="center"/>
               <w:rPr>
-                <w:rFonts w:ascii="Calibri" w:cs="Calibri" w:eastAsia="Calibri" w:hAnsi="Calibri"/>
                 <w:color w:val="1f3864"/>
               </w:rPr>
             </w:pPr>
             <w:r>
               <w:rPr>
-                <w:rFonts w:ascii="Calibri" w:cs="Calibri" w:eastAsia="Calibri" w:hAnsi="Calibri"/>
                 <w:color w:val="1f3864"/>
                 <w:rtl w:val="0"/>
               </w:rPr>
@@ -4256,13 +4251,11 @@
             <w:pPr>
               <w:jc w:val="center"/>
               <w:rPr>
-                <w:rFonts w:ascii="Calibri" w:cs="Calibri" w:eastAsia="Calibri" w:hAnsi="Calibri"/>
                 <w:color w:val="1f3864"/>
               </w:rPr>
             </w:pPr>
             <w:r>
               <w:rPr>
-                <w:rFonts w:ascii="Calibri" w:cs="Calibri" w:eastAsia="Calibri" w:hAnsi="Calibri"/>
                 <w:color w:val="1f3864"/>
                 <w:rtl w:val="0"/>
               </w:rPr>
@@ -4278,13 +4271,11 @@
             <w:pPr>
               <w:jc w:val="center"/>
               <w:rPr>
-                <w:rFonts w:ascii="Calibri" w:cs="Calibri" w:eastAsia="Calibri" w:hAnsi="Calibri"/>
                 <w:color w:val="1f3864"/>
               </w:rPr>
             </w:pPr>
             <w:r>
               <w:rPr>
-                <w:rFonts w:ascii="Calibri" w:cs="Calibri" w:eastAsia="Calibri" w:hAnsi="Calibri"/>
                 <w:color w:val="1f3864"/>
                 <w:rtl w:val="0"/>
               </w:rPr>
@@ -4303,13 +4294,11 @@
             <w:pPr>
               <w:jc w:val="center"/>
               <w:rPr>
-                <w:rFonts w:ascii="Calibri" w:cs="Calibri" w:eastAsia="Calibri" w:hAnsi="Calibri"/>
                 <w:color w:val="1f3864"/>
               </w:rPr>
             </w:pPr>
             <w:r>
               <w:rPr>
-                <w:rFonts w:ascii="Calibri" w:cs="Calibri" w:eastAsia="Calibri" w:hAnsi="Calibri"/>
                 <w:color w:val="1f3864"/>
                 <w:rtl w:val="0"/>
               </w:rPr>
@@ -4320,7 +4309,6 @@
             <w:pPr>
               <w:jc w:val="center"/>
               <w:rPr>
-                <w:rFonts w:ascii="Calibri" w:cs="Calibri" w:eastAsia="Calibri" w:hAnsi="Calibri"/>
                 <w:color w:val="1f3864"/>
               </w:rPr>
             </w:pPr>
@@ -4343,13 +4331,11 @@
             <w:pPr>
               <w:jc w:val="center"/>
               <w:rPr>
-                <w:rFonts w:ascii="Calibri" w:cs="Calibri" w:eastAsia="Calibri" w:hAnsi="Calibri"/>
                 <w:color w:val="1f3864"/>
               </w:rPr>
             </w:pPr>
             <w:r>
               <w:rPr>
-                <w:rFonts w:ascii="Calibri" w:cs="Calibri" w:eastAsia="Calibri" w:hAnsi="Calibri"/>
                 <w:color w:val="1f3864"/>
                 <w:rtl w:val="0"/>
               </w:rPr>
@@ -4357,7 +4343,6 @@
             </w:r>
             <w:r>
               <w:rPr>
-                <w:rFonts w:ascii="Calibri" w:cs="Calibri" w:eastAsia="Calibri" w:hAnsi="Calibri"/>
                 <w:color w:val="1f3864"/>
                 <w:vertAlign w:val="superscript"/>
               </w:rPr>
@@ -4378,13 +4363,11 @@
             <w:pPr>
               <w:jc w:val="center"/>
               <w:rPr>
-                <w:rFonts w:ascii="Calibri" w:cs="Calibri" w:eastAsia="Calibri" w:hAnsi="Calibri"/>
                 <w:color w:val="1f3864"/>
               </w:rPr>
             </w:pPr>
             <w:r>
               <w:rPr>
-                <w:rFonts w:ascii="Calibri" w:cs="Calibri" w:eastAsia="Calibri" w:hAnsi="Calibri"/>
                 <w:color w:val="1f3864"/>
                 <w:rtl w:val="0"/>
               </w:rPr>
@@ -4402,19 +4385,6 @@
           <w:tcPr/>
           <w:p>
             <w:pPr>
-              <w:keepNext w:val="0"/>
-              <w:keepLines w:val="0"/>
-              <w:widowControl w:val="1"/>
-              <w:pBdr>
-                <w:top w:space="0" w:sz="0" w:val="nil"/>
-                <w:left w:space="0" w:sz="0" w:val="nil"/>
-                <w:bottom w:space="0" w:sz="0" w:val="nil"/>
-                <w:right w:space="0" w:sz="0" w:val="nil"/>
-                <w:between w:space="0" w:sz="0" w:val="nil"/>
-              </w:pBdr>
-              <w:shd w:fill="auto" w:val="clear"/>
-              <w:spacing w:after="160" w:before="0" w:line="259" w:lineRule="auto"/>
-              <w:ind w:left="0" w:right="0" w:firstLine="0"/>
               <w:jc w:val="both"/>
               <w:rPr>
                 <w:sz w:val="18"/>
@@ -4435,19 +4405,6 @@
           <w:tcPr/>
           <w:p>
             <w:pPr>
-              <w:keepNext w:val="0"/>
-              <w:keepLines w:val="0"/>
-              <w:widowControl w:val="1"/>
-              <w:pBdr>
-                <w:top w:space="0" w:sz="0" w:val="nil"/>
-                <w:left w:space="0" w:sz="0" w:val="nil"/>
-                <w:bottom w:space="0" w:sz="0" w:val="nil"/>
-                <w:right w:space="0" w:sz="0" w:val="nil"/>
-                <w:between w:space="0" w:sz="0" w:val="nil"/>
-              </w:pBdr>
-              <w:shd w:fill="auto" w:val="clear"/>
-              <w:spacing w:after="160" w:before="0" w:line="259" w:lineRule="auto"/>
-              <w:ind w:left="0" w:right="0" w:firstLine="0"/>
               <w:jc w:val="both"/>
               <w:rPr>
                 <w:sz w:val="18"/>
@@ -4468,19 +4425,6 @@
           <w:tcPr/>
           <w:p>
             <w:pPr>
-              <w:keepNext w:val="0"/>
-              <w:keepLines w:val="0"/>
-              <w:widowControl w:val="1"/>
-              <w:pBdr>
-                <w:top w:space="0" w:sz="0" w:val="nil"/>
-                <w:left w:space="0" w:sz="0" w:val="nil"/>
-                <w:bottom w:space="0" w:sz="0" w:val="nil"/>
-                <w:right w:space="0" w:sz="0" w:val="nil"/>
-                <w:between w:space="0" w:sz="0" w:val="nil"/>
-              </w:pBdr>
-              <w:shd w:fill="auto" w:val="clear"/>
-              <w:spacing w:after="160" w:before="0" w:line="259" w:lineRule="auto"/>
-              <w:ind w:left="0" w:right="0" w:firstLine="0"/>
               <w:jc w:val="both"/>
               <w:rPr>
                 <w:sz w:val="18"/>
@@ -4501,19 +4445,6 @@
           <w:tcPr/>
           <w:p>
             <w:pPr>
-              <w:keepNext w:val="0"/>
-              <w:keepLines w:val="0"/>
-              <w:widowControl w:val="1"/>
-              <w:pBdr>
-                <w:top w:space="0" w:sz="0" w:val="nil"/>
-                <w:left w:space="0" w:sz="0" w:val="nil"/>
-                <w:bottom w:space="0" w:sz="0" w:val="nil"/>
-                <w:right w:space="0" w:sz="0" w:val="nil"/>
-                <w:between w:space="0" w:sz="0" w:val="nil"/>
-              </w:pBdr>
-              <w:shd w:fill="auto" w:val="clear"/>
-              <w:spacing w:after="160" w:before="0" w:line="259" w:lineRule="auto"/>
-              <w:ind w:left="0" w:right="0" w:firstLine="0"/>
               <w:jc w:val="both"/>
               <w:rPr>
                 <w:sz w:val="18"/>
@@ -4538,19 +4469,6 @@
           </w:tcPr>
           <w:p>
             <w:pPr>
-              <w:keepNext w:val="0"/>
-              <w:keepLines w:val="0"/>
-              <w:widowControl w:val="1"/>
-              <w:pBdr>
-                <w:top w:space="0" w:sz="0" w:val="nil"/>
-                <w:left w:space="0" w:sz="0" w:val="nil"/>
-                <w:bottom w:space="0" w:sz="0" w:val="nil"/>
-                <w:right w:space="0" w:sz="0" w:val="nil"/>
-                <w:between w:space="0" w:sz="0" w:val="nil"/>
-              </w:pBdr>
-              <w:shd w:fill="auto" w:val="clear"/>
-              <w:spacing w:after="160" w:before="0" w:line="259" w:lineRule="auto"/>
-              <w:ind w:left="0" w:right="0" w:firstLine="0"/>
               <w:jc w:val="both"/>
               <w:rPr>
                 <w:sz w:val="18"/>
@@ -4576,19 +4494,6 @@
           </w:tcPr>
           <w:p>
             <w:pPr>
-              <w:keepNext w:val="0"/>
-              <w:keepLines w:val="0"/>
-              <w:widowControl w:val="1"/>
-              <w:pBdr>
-                <w:top w:space="0" w:sz="0" w:val="nil"/>
-                <w:left w:space="0" w:sz="0" w:val="nil"/>
-                <w:bottom w:space="0" w:sz="0" w:val="nil"/>
-                <w:right w:space="0" w:sz="0" w:val="nil"/>
-                <w:between w:space="0" w:sz="0" w:val="nil"/>
-              </w:pBdr>
-              <w:shd w:fill="auto" w:val="clear"/>
-              <w:spacing w:after="160" w:before="0" w:line="259" w:lineRule="auto"/>
-              <w:ind w:left="0" w:right="0" w:firstLine="0"/>
               <w:jc w:val="both"/>
               <w:rPr>
                 <w:sz w:val="18"/>
@@ -4609,19 +4514,6 @@
           <w:tcPr/>
           <w:p>
             <w:pPr>
-              <w:keepNext w:val="0"/>
-              <w:keepLines w:val="0"/>
-              <w:widowControl w:val="1"/>
-              <w:pBdr>
-                <w:top w:space="0" w:sz="0" w:val="nil"/>
-                <w:left w:space="0" w:sz="0" w:val="nil"/>
-                <w:bottom w:space="0" w:sz="0" w:val="nil"/>
-                <w:right w:space="0" w:sz="0" w:val="nil"/>
-                <w:between w:space="0" w:sz="0" w:val="nil"/>
-              </w:pBdr>
-              <w:shd w:fill="auto" w:val="clear"/>
-              <w:spacing w:after="160" w:before="0" w:line="259" w:lineRule="auto"/>
-              <w:ind w:left="0" w:right="0" w:firstLine="0"/>
               <w:jc w:val="both"/>
               <w:rPr>
                 <w:sz w:val="18"/>
@@ -4648,19 +4540,6 @@
           <w:tcPr/>
           <w:p>
             <w:pPr>
-              <w:keepNext w:val="0"/>
-              <w:keepLines w:val="0"/>
-              <w:widowControl w:val="1"/>
-              <w:pBdr>
-                <w:top w:space="0" w:sz="0" w:val="nil"/>
-                <w:left w:space="0" w:sz="0" w:val="nil"/>
-                <w:bottom w:space="0" w:sz="0" w:val="nil"/>
-                <w:right w:space="0" w:sz="0" w:val="nil"/>
-                <w:between w:space="0" w:sz="0" w:val="nil"/>
-              </w:pBdr>
-              <w:shd w:fill="auto" w:val="clear"/>
-              <w:spacing w:after="160" w:before="0" w:line="259" w:lineRule="auto"/>
-              <w:ind w:left="0" w:right="0" w:firstLine="0"/>
               <w:jc w:val="both"/>
               <w:rPr>
                 <w:sz w:val="18"/>
@@ -4681,19 +4560,6 @@
           <w:tcPr/>
           <w:p>
             <w:pPr>
-              <w:keepNext w:val="0"/>
-              <w:keepLines w:val="0"/>
-              <w:widowControl w:val="1"/>
-              <w:pBdr>
-                <w:top w:space="0" w:sz="0" w:val="nil"/>
-                <w:left w:space="0" w:sz="0" w:val="nil"/>
-                <w:bottom w:space="0" w:sz="0" w:val="nil"/>
-                <w:right w:space="0" w:sz="0" w:val="nil"/>
-                <w:between w:space="0" w:sz="0" w:val="nil"/>
-              </w:pBdr>
-              <w:shd w:fill="auto" w:val="clear"/>
-              <w:spacing w:after="160" w:before="0" w:line="259" w:lineRule="auto"/>
-              <w:ind w:left="0" w:right="0" w:firstLine="0"/>
               <w:jc w:val="both"/>
               <w:rPr>
                 <w:sz w:val="18"/>
@@ -4714,19 +4580,6 @@
           <w:tcPr/>
           <w:p>
             <w:pPr>
-              <w:keepNext w:val="0"/>
-              <w:keepLines w:val="0"/>
-              <w:widowControl w:val="1"/>
-              <w:pBdr>
-                <w:top w:space="0" w:sz="0" w:val="nil"/>
-                <w:left w:space="0" w:sz="0" w:val="nil"/>
-                <w:bottom w:space="0" w:sz="0" w:val="nil"/>
-                <w:right w:space="0" w:sz="0" w:val="nil"/>
-                <w:between w:space="0" w:sz="0" w:val="nil"/>
-              </w:pBdr>
-              <w:shd w:fill="auto" w:val="clear"/>
-              <w:spacing w:after="160" w:before="0" w:line="259" w:lineRule="auto"/>
-              <w:ind w:left="0" w:right="0" w:firstLine="0"/>
               <w:jc w:val="both"/>
               <w:rPr>
                 <w:sz w:val="18"/>
@@ -4747,19 +4600,6 @@
           <w:tcPr/>
           <w:p>
             <w:pPr>
-              <w:keepNext w:val="0"/>
-              <w:keepLines w:val="0"/>
-              <w:widowControl w:val="1"/>
-              <w:pBdr>
-                <w:top w:space="0" w:sz="0" w:val="nil"/>
-                <w:left w:space="0" w:sz="0" w:val="nil"/>
-                <w:bottom w:space="0" w:sz="0" w:val="nil"/>
-                <w:right w:space="0" w:sz="0" w:val="nil"/>
-                <w:between w:space="0" w:sz="0" w:val="nil"/>
-              </w:pBdr>
-              <w:shd w:fill="auto" w:val="clear"/>
-              <w:spacing w:after="160" w:before="0" w:line="259" w:lineRule="auto"/>
-              <w:ind w:left="0" w:right="0" w:firstLine="0"/>
               <w:jc w:val="both"/>
               <w:rPr>
                 <w:sz w:val="18"/>
@@ -4784,19 +4624,6 @@
           </w:tcPr>
           <w:p>
             <w:pPr>
-              <w:keepNext w:val="0"/>
-              <w:keepLines w:val="0"/>
-              <w:widowControl w:val="1"/>
-              <w:pBdr>
-                <w:top w:space="0" w:sz="0" w:val="nil"/>
-                <w:left w:space="0" w:sz="0" w:val="nil"/>
-                <w:bottom w:space="0" w:sz="0" w:val="nil"/>
-                <w:right w:space="0" w:sz="0" w:val="nil"/>
-                <w:between w:space="0" w:sz="0" w:val="nil"/>
-              </w:pBdr>
-              <w:shd w:fill="auto" w:val="clear"/>
-              <w:spacing w:after="160" w:before="0" w:line="259" w:lineRule="auto"/>
-              <w:ind w:left="0" w:right="0" w:firstLine="0"/>
               <w:jc w:val="both"/>
               <w:rPr>
                 <w:sz w:val="18"/>
@@ -4822,19 +4649,6 @@
           </w:tcPr>
           <w:p>
             <w:pPr>
-              <w:keepNext w:val="0"/>
-              <w:keepLines w:val="0"/>
-              <w:widowControl w:val="1"/>
-              <w:pBdr>
-                <w:top w:space="0" w:sz="0" w:val="nil"/>
-                <w:left w:space="0" w:sz="0" w:val="nil"/>
-                <w:bottom w:space="0" w:sz="0" w:val="nil"/>
-                <w:right w:space="0" w:sz="0" w:val="nil"/>
-                <w:between w:space="0" w:sz="0" w:val="nil"/>
-              </w:pBdr>
-              <w:shd w:fill="auto" w:val="clear"/>
-              <w:spacing w:after="160" w:before="0" w:line="259" w:lineRule="auto"/>
-              <w:ind w:left="0" w:right="0" w:firstLine="0"/>
               <w:jc w:val="both"/>
               <w:rPr>
                 <w:sz w:val="18"/>
@@ -4855,19 +4669,6 @@
           <w:tcPr/>
           <w:p>
             <w:pPr>
-              <w:keepNext w:val="0"/>
-              <w:keepLines w:val="0"/>
-              <w:widowControl w:val="1"/>
-              <w:pBdr>
-                <w:top w:space="0" w:sz="0" w:val="nil"/>
-                <w:left w:space="0" w:sz="0" w:val="nil"/>
-                <w:bottom w:space="0" w:sz="0" w:val="nil"/>
-                <w:right w:space="0" w:sz="0" w:val="nil"/>
-                <w:between w:space="0" w:sz="0" w:val="nil"/>
-              </w:pBdr>
-              <w:shd w:fill="auto" w:val="clear"/>
-              <w:spacing w:after="160" w:before="0" w:line="259" w:lineRule="auto"/>
-              <w:ind w:left="0" w:right="0" w:firstLine="0"/>
               <w:jc w:val="both"/>
               <w:rPr>
                 <w:sz w:val="18"/>
@@ -5049,19 +4850,6 @@
           <w:tcPr/>
           <w:p>
             <w:pPr>
-              <w:keepNext w:val="0"/>
-              <w:keepLines w:val="0"/>
-              <w:widowControl w:val="1"/>
-              <w:pBdr>
-                <w:top w:space="0" w:sz="0" w:val="nil"/>
-                <w:left w:space="0" w:sz="0" w:val="nil"/>
-                <w:bottom w:space="0" w:sz="0" w:val="nil"/>
-                <w:right w:space="0" w:sz="0" w:val="nil"/>
-                <w:between w:space="0" w:sz="0" w:val="nil"/>
-              </w:pBdr>
-              <w:shd w:fill="auto" w:val="clear"/>
-              <w:spacing w:after="160" w:before="0" w:line="259" w:lineRule="auto"/>
-              <w:ind w:left="0" w:right="0" w:firstLine="0"/>
               <w:jc w:val="both"/>
               <w:rPr>
                 <w:sz w:val="18"/>
@@ -5082,19 +4870,6 @@
           <w:tcPr/>
           <w:p>
             <w:pPr>
-              <w:keepNext w:val="0"/>
-              <w:keepLines w:val="0"/>
-              <w:widowControl w:val="1"/>
-              <w:pBdr>
-                <w:top w:space="0" w:sz="0" w:val="nil"/>
-                <w:left w:space="0" w:sz="0" w:val="nil"/>
-                <w:bottom w:space="0" w:sz="0" w:val="nil"/>
-                <w:right w:space="0" w:sz="0" w:val="nil"/>
-                <w:between w:space="0" w:sz="0" w:val="nil"/>
-              </w:pBdr>
-              <w:shd w:fill="auto" w:val="clear"/>
-              <w:spacing w:after="160" w:before="0" w:line="259" w:lineRule="auto"/>
-              <w:ind w:left="0" w:right="0" w:firstLine="0"/>
               <w:jc w:val="both"/>
               <w:rPr>
                 <w:sz w:val="18"/>
@@ -5115,19 +4890,6 @@
           <w:tcPr/>
           <w:p>
             <w:pPr>
-              <w:keepNext w:val="0"/>
-              <w:keepLines w:val="0"/>
-              <w:widowControl w:val="1"/>
-              <w:pBdr>
-                <w:top w:space="0" w:sz="0" w:val="nil"/>
-                <w:left w:space="0" w:sz="0" w:val="nil"/>
-                <w:bottom w:space="0" w:sz="0" w:val="nil"/>
-                <w:right w:space="0" w:sz="0" w:val="nil"/>
-                <w:between w:space="0" w:sz="0" w:val="nil"/>
-              </w:pBdr>
-              <w:shd w:fill="auto" w:val="clear"/>
-              <w:spacing w:after="160" w:before="0" w:line="259" w:lineRule="auto"/>
-              <w:ind w:left="0" w:right="0" w:firstLine="0"/>
               <w:jc w:val="both"/>
               <w:rPr>
                 <w:sz w:val="18"/>
@@ -5148,19 +4910,6 @@
           <w:tcPr/>
           <w:p>
             <w:pPr>
-              <w:keepNext w:val="0"/>
-              <w:keepLines w:val="0"/>
-              <w:widowControl w:val="1"/>
-              <w:pBdr>
-                <w:top w:space="0" w:sz="0" w:val="nil"/>
-                <w:left w:space="0" w:sz="0" w:val="nil"/>
-                <w:bottom w:space="0" w:sz="0" w:val="nil"/>
-                <w:right w:space="0" w:sz="0" w:val="nil"/>
-                <w:between w:space="0" w:sz="0" w:val="nil"/>
-              </w:pBdr>
-              <w:shd w:fill="auto" w:val="clear"/>
-              <w:spacing w:after="160" w:before="0" w:line="259" w:lineRule="auto"/>
-              <w:ind w:left="0" w:right="0" w:firstLine="0"/>
               <w:jc w:val="both"/>
               <w:rPr>
                 <w:sz w:val="18"/>
@@ -5185,19 +4934,6 @@
           </w:tcPr>
           <w:p>
             <w:pPr>
-              <w:keepNext w:val="0"/>
-              <w:keepLines w:val="0"/>
-              <w:widowControl w:val="1"/>
-              <w:pBdr>
-                <w:top w:space="0" w:sz="0" w:val="nil"/>
-                <w:left w:space="0" w:sz="0" w:val="nil"/>
-                <w:bottom w:space="0" w:sz="0" w:val="nil"/>
-                <w:right w:space="0" w:sz="0" w:val="nil"/>
-                <w:between w:space="0" w:sz="0" w:val="nil"/>
-              </w:pBdr>
-              <w:shd w:fill="auto" w:val="clear"/>
-              <w:spacing w:after="160" w:before="0" w:line="259" w:lineRule="auto"/>
-              <w:ind w:left="0" w:right="0" w:firstLine="0"/>
               <w:jc w:val="both"/>
               <w:rPr>
                 <w:sz w:val="18"/>
@@ -5223,19 +4959,6 @@
           </w:tcPr>
           <w:p>
             <w:pPr>
-              <w:keepNext w:val="0"/>
-              <w:keepLines w:val="0"/>
-              <w:widowControl w:val="1"/>
-              <w:pBdr>
-                <w:top w:space="0" w:sz="0" w:val="nil"/>
-                <w:left w:space="0" w:sz="0" w:val="nil"/>
-                <w:bottom w:space="0" w:sz="0" w:val="nil"/>
-                <w:right w:space="0" w:sz="0" w:val="nil"/>
-                <w:between w:space="0" w:sz="0" w:val="nil"/>
-              </w:pBdr>
-              <w:shd w:fill="auto" w:val="clear"/>
-              <w:spacing w:after="160" w:before="0" w:line="259" w:lineRule="auto"/>
-              <w:ind w:left="0" w:right="0" w:firstLine="0"/>
               <w:jc w:val="both"/>
               <w:rPr>
                 <w:sz w:val="18"/>
@@ -5256,19 +4979,6 @@
           <w:tcPr/>
           <w:p>
             <w:pPr>
-              <w:keepNext w:val="0"/>
-              <w:keepLines w:val="0"/>
-              <w:widowControl w:val="1"/>
-              <w:pBdr>
-                <w:top w:space="0" w:sz="0" w:val="nil"/>
-                <w:left w:space="0" w:sz="0" w:val="nil"/>
-                <w:bottom w:space="0" w:sz="0" w:val="nil"/>
-                <w:right w:space="0" w:sz="0" w:val="nil"/>
-                <w:between w:space="0" w:sz="0" w:val="nil"/>
-              </w:pBdr>
-              <w:shd w:fill="auto" w:val="clear"/>
-              <w:spacing w:after="160" w:before="0" w:line="259" w:lineRule="auto"/>
-              <w:ind w:left="0" w:right="0" w:firstLine="0"/>
               <w:jc w:val="both"/>
               <w:rPr>
                 <w:sz w:val="18"/>
@@ -5295,19 +5005,6 @@
           <w:tcPr/>
           <w:p>
             <w:pPr>
-              <w:keepNext w:val="0"/>
-              <w:keepLines w:val="0"/>
-              <w:widowControl w:val="1"/>
-              <w:pBdr>
-                <w:top w:space="0" w:sz="0" w:val="nil"/>
-                <w:left w:space="0" w:sz="0" w:val="nil"/>
-                <w:bottom w:space="0" w:sz="0" w:val="nil"/>
-                <w:right w:space="0" w:sz="0" w:val="nil"/>
-                <w:between w:space="0" w:sz="0" w:val="nil"/>
-              </w:pBdr>
-              <w:shd w:fill="auto" w:val="clear"/>
-              <w:spacing w:after="160" w:before="0" w:line="259" w:lineRule="auto"/>
-              <w:ind w:left="0" w:right="0" w:firstLine="0"/>
               <w:jc w:val="both"/>
               <w:rPr>
                 <w:sz w:val="18"/>
@@ -5328,19 +5025,6 @@
           <w:tcPr/>
           <w:p>
             <w:pPr>
-              <w:keepNext w:val="0"/>
-              <w:keepLines w:val="0"/>
-              <w:widowControl w:val="1"/>
-              <w:pBdr>
-                <w:top w:space="0" w:sz="0" w:val="nil"/>
-                <w:left w:space="0" w:sz="0" w:val="nil"/>
-                <w:bottom w:space="0" w:sz="0" w:val="nil"/>
-                <w:right w:space="0" w:sz="0" w:val="nil"/>
-                <w:between w:space="0" w:sz="0" w:val="nil"/>
-              </w:pBdr>
-              <w:shd w:fill="auto" w:val="clear"/>
-              <w:spacing w:after="160" w:before="0" w:line="259" w:lineRule="auto"/>
-              <w:ind w:left="0" w:right="0" w:firstLine="0"/>
               <w:jc w:val="both"/>
               <w:rPr>
                 <w:sz w:val="18"/>
@@ -5361,19 +5045,6 @@
           <w:tcPr/>
           <w:p>
             <w:pPr>
-              <w:keepNext w:val="0"/>
-              <w:keepLines w:val="0"/>
-              <w:widowControl w:val="1"/>
-              <w:pBdr>
-                <w:top w:space="0" w:sz="0" w:val="nil"/>
-                <w:left w:space="0" w:sz="0" w:val="nil"/>
-                <w:bottom w:space="0" w:sz="0" w:val="nil"/>
-                <w:right w:space="0" w:sz="0" w:val="nil"/>
-                <w:between w:space="0" w:sz="0" w:val="nil"/>
-              </w:pBdr>
-              <w:shd w:fill="auto" w:val="clear"/>
-              <w:spacing w:after="160" w:before="0" w:line="259" w:lineRule="auto"/>
-              <w:ind w:left="0" w:right="0" w:firstLine="0"/>
               <w:jc w:val="both"/>
               <w:rPr>
                 <w:sz w:val="18"/>
@@ -5394,19 +5065,6 @@
           <w:tcPr/>
           <w:p>
             <w:pPr>
-              <w:keepNext w:val="0"/>
-              <w:keepLines w:val="0"/>
-              <w:widowControl w:val="1"/>
-              <w:pBdr>
-                <w:top w:space="0" w:sz="0" w:val="nil"/>
-                <w:left w:space="0" w:sz="0" w:val="nil"/>
-                <w:bottom w:space="0" w:sz="0" w:val="nil"/>
-                <w:right w:space="0" w:sz="0" w:val="nil"/>
-                <w:between w:space="0" w:sz="0" w:val="nil"/>
-              </w:pBdr>
-              <w:shd w:fill="auto" w:val="clear"/>
-              <w:spacing w:after="160" w:before="0" w:line="259" w:lineRule="auto"/>
-              <w:ind w:left="0" w:right="0" w:firstLine="0"/>
               <w:jc w:val="both"/>
               <w:rPr>
                 <w:sz w:val="18"/>
@@ -5431,19 +5089,6 @@
           </w:tcPr>
           <w:p>
             <w:pPr>
-              <w:keepNext w:val="0"/>
-              <w:keepLines w:val="0"/>
-              <w:widowControl w:val="1"/>
-              <w:pBdr>
-                <w:top w:space="0" w:sz="0" w:val="nil"/>
-                <w:left w:space="0" w:sz="0" w:val="nil"/>
-                <w:bottom w:space="0" w:sz="0" w:val="nil"/>
-                <w:right w:space="0" w:sz="0" w:val="nil"/>
-                <w:between w:space="0" w:sz="0" w:val="nil"/>
-              </w:pBdr>
-              <w:shd w:fill="auto" w:val="clear"/>
-              <w:spacing w:after="160" w:before="0" w:line="259" w:lineRule="auto"/>
-              <w:ind w:left="0" w:right="0" w:firstLine="0"/>
               <w:jc w:val="both"/>
               <w:rPr>
                 <w:sz w:val="18"/>
@@ -5469,19 +5114,6 @@
           </w:tcPr>
           <w:p>
             <w:pPr>
-              <w:keepNext w:val="0"/>
-              <w:keepLines w:val="0"/>
-              <w:widowControl w:val="1"/>
-              <w:pBdr>
-                <w:top w:space="0" w:sz="0" w:val="nil"/>
-                <w:left w:space="0" w:sz="0" w:val="nil"/>
-                <w:bottom w:space="0" w:sz="0" w:val="nil"/>
-                <w:right w:space="0" w:sz="0" w:val="nil"/>
-                <w:between w:space="0" w:sz="0" w:val="nil"/>
-              </w:pBdr>
-              <w:shd w:fill="auto" w:val="clear"/>
-              <w:spacing w:after="160" w:before="0" w:line="259" w:lineRule="auto"/>
-              <w:ind w:left="0" w:right="0" w:firstLine="0"/>
               <w:jc w:val="both"/>
               <w:rPr>
                 <w:sz w:val="18"/>
@@ -5502,19 +5134,6 @@
           <w:tcPr/>
           <w:p>
             <w:pPr>
-              <w:keepNext w:val="0"/>
-              <w:keepLines w:val="0"/>
-              <w:widowControl w:val="1"/>
-              <w:pBdr>
-                <w:top w:space="0" w:sz="0" w:val="nil"/>
-                <w:left w:space="0" w:sz="0" w:val="nil"/>
-                <w:bottom w:space="0" w:sz="0" w:val="nil"/>
-                <w:right w:space="0" w:sz="0" w:val="nil"/>
-                <w:between w:space="0" w:sz="0" w:val="nil"/>
-              </w:pBdr>
-              <w:shd w:fill="auto" w:val="clear"/>
-              <w:spacing w:after="160" w:before="0" w:line="259" w:lineRule="auto"/>
-              <w:ind w:left="0" w:right="0" w:firstLine="0"/>
               <w:jc w:val="both"/>
               <w:rPr>
                 <w:sz w:val="18"/>
@@ -5541,19 +5160,6 @@
           <w:tcPr/>
           <w:p>
             <w:pPr>
-              <w:keepNext w:val="0"/>
-              <w:keepLines w:val="0"/>
-              <w:widowControl w:val="1"/>
-              <w:pBdr>
-                <w:top w:space="0" w:sz="0" w:val="nil"/>
-                <w:left w:space="0" w:sz="0" w:val="nil"/>
-                <w:bottom w:space="0" w:sz="0" w:val="nil"/>
-                <w:right w:space="0" w:sz="0" w:val="nil"/>
-                <w:between w:space="0" w:sz="0" w:val="nil"/>
-              </w:pBdr>
-              <w:shd w:fill="auto" w:val="clear"/>
-              <w:spacing w:after="160" w:before="0" w:line="259" w:lineRule="auto"/>
-              <w:ind w:left="0" w:right="0" w:firstLine="0"/>
               <w:jc w:val="both"/>
               <w:rPr>
                 <w:sz w:val="18"/>
@@ -5574,19 +5180,6 @@
           <w:tcPr/>
           <w:p>
             <w:pPr>
-              <w:keepNext w:val="0"/>
-              <w:keepLines w:val="0"/>
-              <w:widowControl w:val="1"/>
-              <w:pBdr>
-                <w:top w:space="0" w:sz="0" w:val="nil"/>
-                <w:left w:space="0" w:sz="0" w:val="nil"/>
-                <w:bottom w:space="0" w:sz="0" w:val="nil"/>
-                <w:right w:space="0" w:sz="0" w:val="nil"/>
-                <w:between w:space="0" w:sz="0" w:val="nil"/>
-              </w:pBdr>
-              <w:shd w:fill="auto" w:val="clear"/>
-              <w:spacing w:after="160" w:before="0" w:line="259" w:lineRule="auto"/>
-              <w:ind w:left="0" w:right="0" w:firstLine="0"/>
               <w:jc w:val="both"/>
               <w:rPr>
                 <w:sz w:val="18"/>
@@ -5607,19 +5200,6 @@
           <w:tcPr/>
           <w:p>
             <w:pPr>
-              <w:keepNext w:val="0"/>
-              <w:keepLines w:val="0"/>
-              <w:widowControl w:val="1"/>
-              <w:pBdr>
-                <w:top w:space="0" w:sz="0" w:val="nil"/>
-                <w:left w:space="0" w:sz="0" w:val="nil"/>
-                <w:bottom w:space="0" w:sz="0" w:val="nil"/>
-                <w:right w:space="0" w:sz="0" w:val="nil"/>
-                <w:between w:space="0" w:sz="0" w:val="nil"/>
-              </w:pBdr>
-              <w:shd w:fill="auto" w:val="clear"/>
-              <w:spacing w:after="160" w:before="0" w:line="259" w:lineRule="auto"/>
-              <w:ind w:left="0" w:right="0" w:firstLine="0"/>
               <w:jc w:val="both"/>
               <w:rPr>
                 <w:sz w:val="18"/>
@@ -5640,19 +5220,6 @@
           <w:tcPr/>
           <w:p>
             <w:pPr>
-              <w:keepNext w:val="0"/>
-              <w:keepLines w:val="0"/>
-              <w:widowControl w:val="1"/>
-              <w:pBdr>
-                <w:top w:space="0" w:sz="0" w:val="nil"/>
-                <w:left w:space="0" w:sz="0" w:val="nil"/>
-                <w:bottom w:space="0" w:sz="0" w:val="nil"/>
-                <w:right w:space="0" w:sz="0" w:val="nil"/>
-                <w:between w:space="0" w:sz="0" w:val="nil"/>
-              </w:pBdr>
-              <w:shd w:fill="auto" w:val="clear"/>
-              <w:spacing w:after="160" w:before="0" w:line="259" w:lineRule="auto"/>
-              <w:ind w:left="0" w:right="0" w:firstLine="0"/>
               <w:jc w:val="both"/>
               <w:rPr>
                 <w:sz w:val="18"/>
@@ -5677,19 +5244,6 @@
           </w:tcPr>
           <w:p>
             <w:pPr>
-              <w:keepNext w:val="0"/>
-              <w:keepLines w:val="0"/>
-              <w:widowControl w:val="1"/>
-              <w:pBdr>
-                <w:top w:space="0" w:sz="0" w:val="nil"/>
-                <w:left w:space="0" w:sz="0" w:val="nil"/>
-                <w:bottom w:space="0" w:sz="0" w:val="nil"/>
-                <w:right w:space="0" w:sz="0" w:val="nil"/>
-                <w:between w:space="0" w:sz="0" w:val="nil"/>
-              </w:pBdr>
-              <w:shd w:fill="auto" w:val="clear"/>
-              <w:spacing w:after="160" w:before="0" w:line="259" w:lineRule="auto"/>
-              <w:ind w:left="0" w:right="0" w:firstLine="0"/>
               <w:jc w:val="both"/>
               <w:rPr>
                 <w:sz w:val="18"/>
@@ -5715,19 +5269,6 @@
           </w:tcPr>
           <w:p>
             <w:pPr>
-              <w:keepNext w:val="0"/>
-              <w:keepLines w:val="0"/>
-              <w:widowControl w:val="1"/>
-              <w:pBdr>
-                <w:top w:space="0" w:sz="0" w:val="nil"/>
-                <w:left w:space="0" w:sz="0" w:val="nil"/>
-                <w:bottom w:space="0" w:sz="0" w:val="nil"/>
-                <w:right w:space="0" w:sz="0" w:val="nil"/>
-                <w:between w:space="0" w:sz="0" w:val="nil"/>
-              </w:pBdr>
-              <w:shd w:fill="auto" w:val="clear"/>
-              <w:spacing w:after="160" w:before="0" w:line="259" w:lineRule="auto"/>
-              <w:ind w:left="0" w:right="0" w:firstLine="0"/>
               <w:jc w:val="both"/>
               <w:rPr>
                 <w:sz w:val="18"/>
@@ -5748,19 +5289,6 @@
           <w:tcPr/>
           <w:p>
             <w:pPr>
-              <w:keepNext w:val="0"/>
-              <w:keepLines w:val="0"/>
-              <w:widowControl w:val="1"/>
-              <w:pBdr>
-                <w:top w:space="0" w:sz="0" w:val="nil"/>
-                <w:left w:space="0" w:sz="0" w:val="nil"/>
-                <w:bottom w:space="0" w:sz="0" w:val="nil"/>
-                <w:right w:space="0" w:sz="0" w:val="nil"/>
-                <w:between w:space="0" w:sz="0" w:val="nil"/>
-              </w:pBdr>
-              <w:shd w:fill="auto" w:val="clear"/>
-              <w:spacing w:after="160" w:before="0" w:line="259" w:lineRule="auto"/>
-              <w:ind w:left="0" w:right="0" w:firstLine="0"/>
               <w:jc w:val="both"/>
               <w:rPr>
                 <w:sz w:val="18"/>
@@ -5787,19 +5315,6 @@
           <w:tcPr/>
           <w:p>
             <w:pPr>
-              <w:keepNext w:val="0"/>
-              <w:keepLines w:val="0"/>
-              <w:widowControl w:val="1"/>
-              <w:pBdr>
-                <w:top w:space="0" w:sz="0" w:val="nil"/>
-                <w:left w:space="0" w:sz="0" w:val="nil"/>
-                <w:bottom w:space="0" w:sz="0" w:val="nil"/>
-                <w:right w:space="0" w:sz="0" w:val="nil"/>
-                <w:between w:space="0" w:sz="0" w:val="nil"/>
-              </w:pBdr>
-              <w:shd w:fill="auto" w:val="clear"/>
-              <w:spacing w:after="160" w:before="0" w:line="259" w:lineRule="auto"/>
-              <w:ind w:left="0" w:right="0" w:firstLine="0"/>
               <w:jc w:val="both"/>
               <w:rPr>
                 <w:sz w:val="18"/>
@@ -5820,19 +5335,6 @@
           <w:tcPr/>
           <w:p>
             <w:pPr>
-              <w:keepNext w:val="0"/>
-              <w:keepLines w:val="0"/>
-              <w:widowControl w:val="1"/>
-              <w:pBdr>
-                <w:top w:space="0" w:sz="0" w:val="nil"/>
-                <w:left w:space="0" w:sz="0" w:val="nil"/>
-                <w:bottom w:space="0" w:sz="0" w:val="nil"/>
-                <w:right w:space="0" w:sz="0" w:val="nil"/>
-                <w:between w:space="0" w:sz="0" w:val="nil"/>
-              </w:pBdr>
-              <w:shd w:fill="auto" w:val="clear"/>
-              <w:spacing w:after="160" w:before="0" w:line="259" w:lineRule="auto"/>
-              <w:ind w:left="0" w:right="0" w:firstLine="0"/>
               <w:jc w:val="both"/>
               <w:rPr>
                 <w:sz w:val="18"/>
@@ -5853,19 +5355,6 @@
           <w:tcPr/>
           <w:p>
             <w:pPr>
-              <w:keepNext w:val="0"/>
-              <w:keepLines w:val="0"/>
-              <w:widowControl w:val="1"/>
-              <w:pBdr>
-                <w:top w:space="0" w:sz="0" w:val="nil"/>
-                <w:left w:space="0" w:sz="0" w:val="nil"/>
-                <w:bottom w:space="0" w:sz="0" w:val="nil"/>
-                <w:right w:space="0" w:sz="0" w:val="nil"/>
-                <w:between w:space="0" w:sz="0" w:val="nil"/>
-              </w:pBdr>
-              <w:shd w:fill="auto" w:val="clear"/>
-              <w:spacing w:after="160" w:before="0" w:line="259" w:lineRule="auto"/>
-              <w:ind w:left="0" w:right="0" w:firstLine="0"/>
               <w:jc w:val="both"/>
               <w:rPr>
                 <w:sz w:val="18"/>
@@ -5886,19 +5375,6 @@
           <w:tcPr/>
           <w:p>
             <w:pPr>
-              <w:keepNext w:val="0"/>
-              <w:keepLines w:val="0"/>
-              <w:widowControl w:val="1"/>
-              <w:pBdr>
-                <w:top w:space="0" w:sz="0" w:val="nil"/>
-                <w:left w:space="0" w:sz="0" w:val="nil"/>
-                <w:bottom w:space="0" w:sz="0" w:val="nil"/>
-                <w:right w:space="0" w:sz="0" w:val="nil"/>
-                <w:between w:space="0" w:sz="0" w:val="nil"/>
-              </w:pBdr>
-              <w:shd w:fill="auto" w:val="clear"/>
-              <w:spacing w:after="160" w:before="0" w:line="259" w:lineRule="auto"/>
-              <w:ind w:left="0" w:right="0" w:firstLine="0"/>
               <w:jc w:val="both"/>
               <w:rPr>
                 <w:sz w:val="18"/>
@@ -5923,19 +5399,6 @@
           </w:tcPr>
           <w:p>
             <w:pPr>
-              <w:keepNext w:val="0"/>
-              <w:keepLines w:val="0"/>
-              <w:widowControl w:val="1"/>
-              <w:pBdr>
-                <w:top w:space="0" w:sz="0" w:val="nil"/>
-                <w:left w:space="0" w:sz="0" w:val="nil"/>
-                <w:bottom w:space="0" w:sz="0" w:val="nil"/>
-                <w:right w:space="0" w:sz="0" w:val="nil"/>
-                <w:between w:space="0" w:sz="0" w:val="nil"/>
-              </w:pBdr>
-              <w:shd w:fill="auto" w:val="clear"/>
-              <w:spacing w:after="160" w:before="0" w:line="259" w:lineRule="auto"/>
-              <w:ind w:left="0" w:right="0" w:firstLine="0"/>
               <w:jc w:val="both"/>
               <w:rPr>
                 <w:sz w:val="18"/>
@@ -5961,19 +5424,6 @@
           </w:tcPr>
           <w:p>
             <w:pPr>
-              <w:keepNext w:val="0"/>
-              <w:keepLines w:val="0"/>
-              <w:widowControl w:val="1"/>
-              <w:pBdr>
-                <w:top w:space="0" w:sz="0" w:val="nil"/>
-                <w:left w:space="0" w:sz="0" w:val="nil"/>
-                <w:bottom w:space="0" w:sz="0" w:val="nil"/>
-                <w:right w:space="0" w:sz="0" w:val="nil"/>
-                <w:between w:space="0" w:sz="0" w:val="nil"/>
-              </w:pBdr>
-              <w:shd w:fill="auto" w:val="clear"/>
-              <w:spacing w:after="160" w:before="0" w:line="259" w:lineRule="auto"/>
-              <w:ind w:left="0" w:right="0" w:firstLine="0"/>
               <w:jc w:val="both"/>
               <w:rPr>
                 <w:sz w:val="18"/>
@@ -5994,19 +5444,6 @@
           <w:tcPr/>
           <w:p>
             <w:pPr>
-              <w:keepNext w:val="0"/>
-              <w:keepLines w:val="0"/>
-              <w:widowControl w:val="1"/>
-              <w:pBdr>
-                <w:top w:space="0" w:sz="0" w:val="nil"/>
-                <w:left w:space="0" w:sz="0" w:val="nil"/>
-                <w:bottom w:space="0" w:sz="0" w:val="nil"/>
-                <w:right w:space="0" w:sz="0" w:val="nil"/>
-                <w:between w:space="0" w:sz="0" w:val="nil"/>
-              </w:pBdr>
-              <w:shd w:fill="auto" w:val="clear"/>
-              <w:spacing w:after="160" w:before="0" w:line="259" w:lineRule="auto"/>
-              <w:ind w:left="0" w:right="0" w:firstLine="0"/>
               <w:jc w:val="both"/>
               <w:rPr>
                 <w:sz w:val="18"/>
@@ -6033,19 +5470,6 @@
           <w:tcPr/>
           <w:p>
             <w:pPr>
-              <w:keepNext w:val="0"/>
-              <w:keepLines w:val="0"/>
-              <w:widowControl w:val="1"/>
-              <w:pBdr>
-                <w:top w:space="0" w:sz="0" w:val="nil"/>
-                <w:left w:space="0" w:sz="0" w:val="nil"/>
-                <w:bottom w:space="0" w:sz="0" w:val="nil"/>
-                <w:right w:space="0" w:sz="0" w:val="nil"/>
-                <w:between w:space="0" w:sz="0" w:val="nil"/>
-              </w:pBdr>
-              <w:shd w:fill="auto" w:val="clear"/>
-              <w:spacing w:after="160" w:before="0" w:line="259" w:lineRule="auto"/>
-              <w:ind w:left="0" w:right="0" w:firstLine="0"/>
               <w:jc w:val="both"/>
               <w:rPr>
                 <w:sz w:val="18"/>
@@ -6066,19 +5490,6 @@
           <w:tcPr/>
           <w:p>
             <w:pPr>
-              <w:keepNext w:val="0"/>
-              <w:keepLines w:val="0"/>
-              <w:widowControl w:val="1"/>
-              <w:pBdr>
-                <w:top w:space="0" w:sz="0" w:val="nil"/>
-                <w:left w:space="0" w:sz="0" w:val="nil"/>
-                <w:bottom w:space="0" w:sz="0" w:val="nil"/>
-                <w:right w:space="0" w:sz="0" w:val="nil"/>
-                <w:between w:space="0" w:sz="0" w:val="nil"/>
-              </w:pBdr>
-              <w:shd w:fill="auto" w:val="clear"/>
-              <w:spacing w:after="160" w:before="0" w:line="259" w:lineRule="auto"/>
-              <w:ind w:left="0" w:right="0" w:firstLine="0"/>
               <w:jc w:val="both"/>
               <w:rPr>
                 <w:sz w:val="18"/>
@@ -6099,19 +5510,6 @@
           <w:tcPr/>
           <w:p>
             <w:pPr>
-              <w:keepNext w:val="0"/>
-              <w:keepLines w:val="0"/>
-              <w:widowControl w:val="1"/>
-              <w:pBdr>
-                <w:top w:space="0" w:sz="0" w:val="nil"/>
-                <w:left w:space="0" w:sz="0" w:val="nil"/>
-                <w:bottom w:space="0" w:sz="0" w:val="nil"/>
-                <w:right w:space="0" w:sz="0" w:val="nil"/>
-                <w:between w:space="0" w:sz="0" w:val="nil"/>
-              </w:pBdr>
-              <w:shd w:fill="auto" w:val="clear"/>
-              <w:spacing w:after="160" w:before="0" w:line="259" w:lineRule="auto"/>
-              <w:ind w:left="0" w:right="0" w:firstLine="0"/>
               <w:jc w:val="both"/>
               <w:rPr>
                 <w:sz w:val="18"/>
@@ -6132,19 +5530,6 @@
           <w:tcPr/>
           <w:p>
             <w:pPr>
-              <w:keepNext w:val="0"/>
-              <w:keepLines w:val="0"/>
-              <w:widowControl w:val="1"/>
-              <w:pBdr>
-                <w:top w:space="0" w:sz="0" w:val="nil"/>
-                <w:left w:space="0" w:sz="0" w:val="nil"/>
-                <w:bottom w:space="0" w:sz="0" w:val="nil"/>
-                <w:right w:space="0" w:sz="0" w:val="nil"/>
-                <w:between w:space="0" w:sz="0" w:val="nil"/>
-              </w:pBdr>
-              <w:shd w:fill="auto" w:val="clear"/>
-              <w:spacing w:after="160" w:before="0" w:line="259" w:lineRule="auto"/>
-              <w:ind w:left="0" w:right="0" w:firstLine="0"/>
               <w:jc w:val="both"/>
               <w:rPr>
                 <w:sz w:val="18"/>
@@ -6169,19 +5554,6 @@
           </w:tcPr>
           <w:p>
             <w:pPr>
-              <w:keepNext w:val="0"/>
-              <w:keepLines w:val="0"/>
-              <w:widowControl w:val="1"/>
-              <w:pBdr>
-                <w:top w:space="0" w:sz="0" w:val="nil"/>
-                <w:left w:space="0" w:sz="0" w:val="nil"/>
-                <w:bottom w:space="0" w:sz="0" w:val="nil"/>
-                <w:right w:space="0" w:sz="0" w:val="nil"/>
-                <w:between w:space="0" w:sz="0" w:val="nil"/>
-              </w:pBdr>
-              <w:shd w:fill="auto" w:val="clear"/>
-              <w:spacing w:after="160" w:before="0" w:line="259" w:lineRule="auto"/>
-              <w:ind w:left="0" w:right="0" w:firstLine="0"/>
               <w:jc w:val="both"/>
               <w:rPr>
                 <w:sz w:val="18"/>
@@ -6207,49 +5579,23 @@
           </w:tcPr>
           <w:p>
             <w:pPr>
-              <w:keepNext w:val="0"/>
-              <w:keepLines w:val="0"/>
-              <w:widowControl w:val="1"/>
-              <w:pBdr>
-                <w:top w:space="0" w:sz="0" w:val="nil"/>
-                <w:left w:space="0" w:sz="0" w:val="nil"/>
-                <w:bottom w:space="0" w:sz="0" w:val="nil"/>
-                <w:right w:space="0" w:sz="0" w:val="nil"/>
-                <w:between w:space="0" w:sz="0" w:val="nil"/>
-              </w:pBdr>
-              <w:shd w:fill="auto" w:val="clear"/>
-              <w:spacing w:after="160" w:before="0" w:line="259" w:lineRule="auto"/>
-              <w:ind w:left="0" w:right="0" w:firstLine="0"/>
-              <w:jc w:val="both"/>
-              <w:rPr>
-                <w:sz w:val="18"/>
-                <w:szCs w:val="18"/>
-              </w:rPr>
-            </w:pPr>
-            <w:r>
-              <w:rPr>
-                <w:rtl w:val="0"/>
-              </w:rPr>
-            </w:r>
-          </w:p>
-        </w:tc>
-        <w:tc>
-          <w:tcPr/>
-          <w:p>
-            <w:pPr>
-              <w:keepNext w:val="0"/>
-              <w:keepLines w:val="0"/>
-              <w:widowControl w:val="1"/>
-              <w:pBdr>
-                <w:top w:space="0" w:sz="0" w:val="nil"/>
-                <w:left w:space="0" w:sz="0" w:val="nil"/>
-                <w:bottom w:space="0" w:sz="0" w:val="nil"/>
-                <w:right w:space="0" w:sz="0" w:val="nil"/>
-                <w:between w:space="0" w:sz="0" w:val="nil"/>
-              </w:pBdr>
-              <w:shd w:fill="auto" w:val="clear"/>
-              <w:spacing w:after="160" w:before="0" w:line="259" w:lineRule="auto"/>
-              <w:ind w:left="0" w:right="0" w:firstLine="0"/>
+              <w:jc w:val="both"/>
+              <w:rPr>
+                <w:sz w:val="18"/>
+                <w:szCs w:val="18"/>
+              </w:rPr>
+            </w:pPr>
+            <w:r>
+              <w:rPr>
+                <w:rtl w:val="0"/>
+              </w:rPr>
+            </w:r>
+          </w:p>
+        </w:tc>
+        <w:tc>
+          <w:tcPr/>
+          <w:p>
+            <w:pPr>
               <w:jc w:val="both"/>
               <w:rPr>
                 <w:sz w:val="18"/>
@@ -6276,19 +5622,6 @@
           <w:tcPr/>
           <w:p>
             <w:pPr>
-              <w:keepNext w:val="0"/>
-              <w:keepLines w:val="0"/>
-              <w:widowControl w:val="1"/>
-              <w:pBdr>
-                <w:top w:space="0" w:sz="0" w:val="nil"/>
-                <w:left w:space="0" w:sz="0" w:val="nil"/>
-                <w:bottom w:space="0" w:sz="0" w:val="nil"/>
-                <w:right w:space="0" w:sz="0" w:val="nil"/>
-                <w:between w:space="0" w:sz="0" w:val="nil"/>
-              </w:pBdr>
-              <w:shd w:fill="auto" w:val="clear"/>
-              <w:spacing w:after="160" w:before="0" w:line="259" w:lineRule="auto"/>
-              <w:ind w:left="0" w:right="0" w:firstLine="0"/>
               <w:jc w:val="both"/>
               <w:rPr>
                 <w:sz w:val="18"/>
@@ -6309,19 +5642,6 @@
           <w:tcPr/>
           <w:p>
             <w:pPr>
-              <w:keepNext w:val="0"/>
-              <w:keepLines w:val="0"/>
-              <w:widowControl w:val="1"/>
-              <w:pBdr>
-                <w:top w:space="0" w:sz="0" w:val="nil"/>
-                <w:left w:space="0" w:sz="0" w:val="nil"/>
-                <w:bottom w:space="0" w:sz="0" w:val="nil"/>
-                <w:right w:space="0" w:sz="0" w:val="nil"/>
-                <w:between w:space="0" w:sz="0" w:val="nil"/>
-              </w:pBdr>
-              <w:shd w:fill="auto" w:val="clear"/>
-              <w:spacing w:after="160" w:before="0" w:line="259" w:lineRule="auto"/>
-              <w:ind w:left="0" w:right="0" w:firstLine="0"/>
               <w:jc w:val="both"/>
               <w:rPr>
                 <w:sz w:val="18"/>
@@ -6342,19 +5662,6 @@
           <w:tcPr/>
           <w:p>
             <w:pPr>
-              <w:keepNext w:val="0"/>
-              <w:keepLines w:val="0"/>
-              <w:widowControl w:val="1"/>
-              <w:pBdr>
-                <w:top w:space="0" w:sz="0" w:val="nil"/>
-                <w:left w:space="0" w:sz="0" w:val="nil"/>
-                <w:bottom w:space="0" w:sz="0" w:val="nil"/>
-                <w:right w:space="0" w:sz="0" w:val="nil"/>
-                <w:between w:space="0" w:sz="0" w:val="nil"/>
-              </w:pBdr>
-              <w:shd w:fill="auto" w:val="clear"/>
-              <w:spacing w:after="160" w:before="0" w:line="259" w:lineRule="auto"/>
-              <w:ind w:left="0" w:right="0" w:firstLine="0"/>
               <w:jc w:val="both"/>
               <w:rPr>
                 <w:sz w:val="18"/>
@@ -6375,19 +5682,6 @@
           <w:tcPr/>
           <w:p>
             <w:pPr>
-              <w:keepNext w:val="0"/>
-              <w:keepLines w:val="0"/>
-              <w:widowControl w:val="1"/>
-              <w:pBdr>
-                <w:top w:space="0" w:sz="0" w:val="nil"/>
-                <w:left w:space="0" w:sz="0" w:val="nil"/>
-                <w:bottom w:space="0" w:sz="0" w:val="nil"/>
-                <w:right w:space="0" w:sz="0" w:val="nil"/>
-                <w:between w:space="0" w:sz="0" w:val="nil"/>
-              </w:pBdr>
-              <w:shd w:fill="auto" w:val="clear"/>
-              <w:spacing w:after="160" w:before="0" w:line="259" w:lineRule="auto"/>
-              <w:ind w:left="0" w:right="0" w:firstLine="0"/>
               <w:jc w:val="both"/>
               <w:rPr>
                 <w:sz w:val="18"/>
@@ -6412,19 +5706,6 @@
           </w:tcPr>
           <w:p>
             <w:pPr>
-              <w:keepNext w:val="0"/>
-              <w:keepLines w:val="0"/>
-              <w:widowControl w:val="1"/>
-              <w:pBdr>
-                <w:top w:space="0" w:sz="0" w:val="nil"/>
-                <w:left w:space="0" w:sz="0" w:val="nil"/>
-                <w:bottom w:space="0" w:sz="0" w:val="nil"/>
-                <w:right w:space="0" w:sz="0" w:val="nil"/>
-                <w:between w:space="0" w:sz="0" w:val="nil"/>
-              </w:pBdr>
-              <w:shd w:fill="auto" w:val="clear"/>
-              <w:spacing w:after="160" w:before="0" w:line="259" w:lineRule="auto"/>
-              <w:ind w:left="0" w:right="0" w:firstLine="0"/>
               <w:jc w:val="both"/>
               <w:rPr>
                 <w:sz w:val="18"/>
@@ -6450,19 +5731,6 @@
           </w:tcPr>
           <w:p>
             <w:pPr>
-              <w:keepNext w:val="0"/>
-              <w:keepLines w:val="0"/>
-              <w:widowControl w:val="1"/>
-              <w:pBdr>
-                <w:top w:space="0" w:sz="0" w:val="nil"/>
-                <w:left w:space="0" w:sz="0" w:val="nil"/>
-                <w:bottom w:space="0" w:sz="0" w:val="nil"/>
-                <w:right w:space="0" w:sz="0" w:val="nil"/>
-                <w:between w:space="0" w:sz="0" w:val="nil"/>
-              </w:pBdr>
-              <w:shd w:fill="auto" w:val="clear"/>
-              <w:spacing w:after="160" w:before="0" w:line="259" w:lineRule="auto"/>
-              <w:ind w:left="0" w:right="0" w:firstLine="0"/>
               <w:jc w:val="both"/>
               <w:rPr>
                 <w:sz w:val="18"/>
@@ -6483,19 +5751,6 @@
           <w:tcPr/>
           <w:p>
             <w:pPr>
-              <w:keepNext w:val="0"/>
-              <w:keepLines w:val="0"/>
-              <w:widowControl w:val="1"/>
-              <w:pBdr>
-                <w:top w:space="0" w:sz="0" w:val="nil"/>
-                <w:left w:space="0" w:sz="0" w:val="nil"/>
-                <w:bottom w:space="0" w:sz="0" w:val="nil"/>
-                <w:right w:space="0" w:sz="0" w:val="nil"/>
-                <w:between w:space="0" w:sz="0" w:val="nil"/>
-              </w:pBdr>
-              <w:shd w:fill="auto" w:val="clear"/>
-              <w:spacing w:after="160" w:before="0" w:line="259" w:lineRule="auto"/>
-              <w:ind w:left="0" w:right="0" w:firstLine="0"/>
               <w:jc w:val="both"/>
               <w:rPr>
                 <w:sz w:val="18"/>
@@ -6522,19 +5777,6 @@
           <w:tcPr/>
           <w:p>
             <w:pPr>
-              <w:keepNext w:val="0"/>
-              <w:keepLines w:val="0"/>
-              <w:widowControl w:val="1"/>
-              <w:pBdr>
-                <w:top w:space="0" w:sz="0" w:val="nil"/>
-                <w:left w:space="0" w:sz="0" w:val="nil"/>
-                <w:bottom w:space="0" w:sz="0" w:val="nil"/>
-                <w:right w:space="0" w:sz="0" w:val="nil"/>
-                <w:between w:space="0" w:sz="0" w:val="nil"/>
-              </w:pBdr>
-              <w:shd w:fill="auto" w:val="clear"/>
-              <w:spacing w:after="160" w:before="0" w:line="259" w:lineRule="auto"/>
-              <w:ind w:left="0" w:right="0" w:firstLine="0"/>
               <w:jc w:val="both"/>
               <w:rPr>
                 <w:sz w:val="18"/>
@@ -6555,19 +5797,6 @@
           <w:tcPr/>
           <w:p>
             <w:pPr>
-              <w:keepNext w:val="0"/>
-              <w:keepLines w:val="0"/>
-              <w:widowControl w:val="1"/>
-              <w:pBdr>
-                <w:top w:space="0" w:sz="0" w:val="nil"/>
-                <w:left w:space="0" w:sz="0" w:val="nil"/>
-                <w:bottom w:space="0" w:sz="0" w:val="nil"/>
-                <w:right w:space="0" w:sz="0" w:val="nil"/>
-                <w:between w:space="0" w:sz="0" w:val="nil"/>
-              </w:pBdr>
-              <w:shd w:fill="auto" w:val="clear"/>
-              <w:spacing w:after="160" w:before="0" w:line="259" w:lineRule="auto"/>
-              <w:ind w:left="0" w:right="0" w:firstLine="0"/>
               <w:jc w:val="both"/>
               <w:rPr>
                 <w:sz w:val="18"/>
@@ -6588,19 +5817,6 @@
           <w:tcPr/>
           <w:p>
             <w:pPr>
-              <w:keepNext w:val="0"/>
-              <w:keepLines w:val="0"/>
-              <w:widowControl w:val="1"/>
-              <w:pBdr>
-                <w:top w:space="0" w:sz="0" w:val="nil"/>
-                <w:left w:space="0" w:sz="0" w:val="nil"/>
-                <w:bottom w:space="0" w:sz="0" w:val="nil"/>
-                <w:right w:space="0" w:sz="0" w:val="nil"/>
-                <w:between w:space="0" w:sz="0" w:val="nil"/>
-              </w:pBdr>
-              <w:shd w:fill="auto" w:val="clear"/>
-              <w:spacing w:after="160" w:before="0" w:line="259" w:lineRule="auto"/>
-              <w:ind w:left="0" w:right="0" w:firstLine="0"/>
               <w:jc w:val="both"/>
               <w:rPr>
                 <w:sz w:val="18"/>
@@ -6621,19 +5837,6 @@
           <w:tcPr/>
           <w:p>
             <w:pPr>
-              <w:keepNext w:val="0"/>
-              <w:keepLines w:val="0"/>
-              <w:widowControl w:val="1"/>
-              <w:pBdr>
-                <w:top w:space="0" w:sz="0" w:val="nil"/>
-                <w:left w:space="0" w:sz="0" w:val="nil"/>
-                <w:bottom w:space="0" w:sz="0" w:val="nil"/>
-                <w:right w:space="0" w:sz="0" w:val="nil"/>
-                <w:between w:space="0" w:sz="0" w:val="nil"/>
-              </w:pBdr>
-              <w:shd w:fill="auto" w:val="clear"/>
-              <w:spacing w:after="160" w:before="0" w:line="259" w:lineRule="auto"/>
-              <w:ind w:left="0" w:right="0" w:firstLine="0"/>
               <w:jc w:val="both"/>
               <w:rPr>
                 <w:sz w:val="18"/>
@@ -6658,19 +5861,6 @@
           </w:tcPr>
           <w:p>
             <w:pPr>
-              <w:keepNext w:val="0"/>
-              <w:keepLines w:val="0"/>
-              <w:widowControl w:val="1"/>
-              <w:pBdr>
-                <w:top w:space="0" w:sz="0" w:val="nil"/>
-                <w:left w:space="0" w:sz="0" w:val="nil"/>
-                <w:bottom w:space="0" w:sz="0" w:val="nil"/>
-                <w:right w:space="0" w:sz="0" w:val="nil"/>
-                <w:between w:space="0" w:sz="0" w:val="nil"/>
-              </w:pBdr>
-              <w:shd w:fill="auto" w:val="clear"/>
-              <w:spacing w:after="160" w:before="0" w:line="259" w:lineRule="auto"/>
-              <w:ind w:left="0" w:right="0" w:firstLine="0"/>
               <w:jc w:val="both"/>
               <w:rPr>
                 <w:sz w:val="18"/>
@@ -6696,19 +5886,6 @@
           </w:tcPr>
           <w:p>
             <w:pPr>
-              <w:keepNext w:val="0"/>
-              <w:keepLines w:val="0"/>
-              <w:widowControl w:val="1"/>
-              <w:pBdr>
-                <w:top w:space="0" w:sz="0" w:val="nil"/>
-                <w:left w:space="0" w:sz="0" w:val="nil"/>
-                <w:bottom w:space="0" w:sz="0" w:val="nil"/>
-                <w:right w:space="0" w:sz="0" w:val="nil"/>
-                <w:between w:space="0" w:sz="0" w:val="nil"/>
-              </w:pBdr>
-              <w:shd w:fill="auto" w:val="clear"/>
-              <w:spacing w:after="160" w:before="0" w:line="259" w:lineRule="auto"/>
-              <w:ind w:left="0" w:right="0" w:firstLine="0"/>
               <w:jc w:val="both"/>
               <w:rPr>
                 <w:sz w:val="18"/>
@@ -6729,19 +5906,6 @@
           <w:tcPr/>
           <w:p>
             <w:pPr>
-              <w:keepNext w:val="0"/>
-              <w:keepLines w:val="0"/>
-              <w:widowControl w:val="1"/>
-              <w:pBdr>
-                <w:top w:space="0" w:sz="0" w:val="nil"/>
-                <w:left w:space="0" w:sz="0" w:val="nil"/>
-                <w:bottom w:space="0" w:sz="0" w:val="nil"/>
-                <w:right w:space="0" w:sz="0" w:val="nil"/>
-                <w:between w:space="0" w:sz="0" w:val="nil"/>
-              </w:pBdr>
-              <w:shd w:fill="auto" w:val="clear"/>
-              <w:spacing w:after="160" w:before="0" w:line="259" w:lineRule="auto"/>
-              <w:ind w:left="0" w:right="0" w:firstLine="0"/>
               <w:jc w:val="both"/>
               <w:rPr>
                 <w:sz w:val="18"/>
@@ -11563,33 +10727,11 @@
   <w:footnote w:id="0">
     <w:p>
       <w:pPr>
-        <w:keepNext w:val="0"/>
-        <w:keepLines w:val="0"/>
-        <w:pageBreakBefore w:val="0"/>
-        <w:widowControl w:val="1"/>
-        <w:pBdr>
-          <w:top w:space="0" w:sz="0" w:val="nil"/>
-          <w:left w:space="0" w:sz="0" w:val="nil"/>
-          <w:bottom w:space="0" w:sz="0" w:val="nil"/>
-          <w:right w:space="0" w:sz="0" w:val="nil"/>
-          <w:between w:space="0" w:sz="0" w:val="nil"/>
-        </w:pBdr>
-        <w:shd w:fill="auto" w:val="clear"/>
-        <w:spacing w:after="0" w:before="0" w:line="240" w:lineRule="auto"/>
-        <w:ind w:left="0" w:right="0" w:firstLine="0"/>
-        <w:jc w:val="left"/>
+        <w:spacing w:after="0" w:line="240" w:lineRule="auto"/>
         <w:rPr>
-          <w:rFonts w:ascii="Calibri" w:cs="Calibri" w:eastAsia="Calibri" w:hAnsi="Calibri"/>
-          <w:b w:val="0"/>
-          <w:i w:val="0"/>
-          <w:smallCaps w:val="0"/>
-          <w:strike w:val="0"/>
           <w:color w:val="595959"/>
           <w:sz w:val="20"/>
           <w:szCs w:val="20"/>
-          <w:u w:val="none"/>
-          <w:shd w:fill="auto" w:val="clear"/>
-          <w:vertAlign w:val="baseline"/>
         </w:rPr>
       </w:pPr>
       <w:r>
@@ -11601,34 +10743,17 @@
       </w:r>
       <w:r>
         <w:rPr>
-          <w:rFonts w:ascii="Calibri" w:cs="Calibri" w:eastAsia="Calibri" w:hAnsi="Calibri"/>
-          <w:b w:val="0"/>
-          <w:i w:val="0"/>
-          <w:smallCaps w:val="0"/>
-          <w:strike w:val="0"/>
-          <w:color w:val="000000"/>
           <w:sz w:val="20"/>
           <w:szCs w:val="20"/>
-          <w:u w:val="none"/>
-          <w:shd w:fill="auto" w:val="clear"/>
-          <w:vertAlign w:val="baseline"/>
           <w:rtl w:val="0"/>
         </w:rPr>
         <w:t xml:space="preserve"> </w:t>
       </w:r>
       <w:r>
         <w:rPr>
-          <w:rFonts w:ascii="Calibri" w:cs="Calibri" w:eastAsia="Calibri" w:hAnsi="Calibri"/>
-          <w:b w:val="0"/>
-          <w:i w:val="0"/>
-          <w:smallCaps w:val="0"/>
-          <w:strike w:val="0"/>
           <w:color w:val="595959"/>
           <w:sz w:val="20"/>
           <w:szCs w:val="20"/>
-          <w:u w:val="none"/>
-          <w:shd w:fill="auto" w:val="clear"/>
-          <w:vertAlign w:val="baseline"/>
           <w:rtl w:val="0"/>
         </w:rPr>
         <w:t xml:space="preserve">En caso de que el Proyecto APT sea grupal, en esta columna deben indicar el nombre de los responsables de cada tarea o actividad. Esto posteriormente permitirá diferenciar la evaluación por cada integrante.</w:t>
@@ -12218,11 +11343,19 @@
       </w:pPr>
     </w:pPrDefault>
   </w:docDefaults>
+  <w:style w:type="table" w:styleId="TableNormal" w:default="1">
+    <w:name w:val="TableNormal"/>
+    <w:tblPr>
+      <w:tblCellMar>
+        <w:top w:w="100.0" w:type="dxa"/>
+        <w:left w:w="100.0" w:type="dxa"/>
+        <w:bottom w:w="100.0" w:type="dxa"/>
+        <w:right w:w="100.0" w:type="dxa"/>
+      </w:tblCellMar>
+    </w:tblPr>
+  </w:style>
   <w:style w:type="paragraph" w:styleId="Normal" w:default="1">
     <w:name w:val="normal"/>
-  </w:style>
-  <w:style w:type="table" w:styleId="TableNormal" w:default="1">
-    <w:name w:val="TableNormal"/>
   </w:style>
   <w:style w:type="paragraph" w:styleId="Heading1">
     <w:name w:val="heading 1"/>

</xml_diff>